<commit_message>
intersection of results and readme
</commit_message>
<xml_diff>
--- a/Seminarski.docx
+++ b/Seminarski.docx
@@ -309,16 +309,7 @@
           <w:szCs w:val="20"/>
           <w:lang w:val="sr-Latn-RS"/>
         </w:rPr>
-        <w:t>) ili precedentno pravo jeste pravni sistem koji preovlađuje u  brojnim državama na engleskom govornom području, gde spadaju i SAD, Australija, UK. Pored zakona, ovaj pravni sistem zasnovan je i na presudama izrečenim u prošlosti (precedentima). Ukoliko je</w:t>
-      </w:r>
-      <w:r>
-        <w:rPr>
-          <w:rFonts w:ascii="Times New Roman" w:hAnsi="Times New Roman" w:cs="Times New Roman"/>
-          <w:sz w:val="20"/>
-          <w:szCs w:val="20"/>
-          <w:lang w:val="sr-Latn-RS"/>
-        </w:rPr>
-        <w:t xml:space="preserve"> sličan spor rešen u prošlosti, sud je dužan da sledi obrazloženje iz prethodne presude. Ukoliko se proceni da je slučaj različit od prethodnih, sudije imaju ovlašćenje i dužnost da reše pitanje spora</w:t>
+        <w:t>) ili precedentno pravo jeste pravni sistem koji preovlađuje u  brojnim državama na engleskom govornom području, gde spadaju i SAD, Australija, UK. Pored zakona, ovaj pravni sistem zasnovan je i na presudama izrečenim u prošlosti (precedentima). Ukoliko je sličan spor rešen u prošlosti, sud je dužan da sledi obrazloženje iz prethodne presude. Ukoliko se proceni da je slučaj različit od prethodnih, sudije imaju ovlašćenje i dužnost da reše pitanje spora</w:t>
       </w:r>
       <w:r>
         <w:rPr>
@@ -340,6 +331,7 @@
           <w:id w:val="-1685118632"/>
           <w:citation/>
         </w:sdtPr>
+        <w:sdtEndPr/>
         <w:sdtContent>
           <w:r>
             <w:rPr>
@@ -416,16 +408,7 @@
           <w:szCs w:val="20"/>
           <w:lang w:val="sr-Latn-RS"/>
         </w:rPr>
-        <w:t>Pretraga korpusa pre</w:t>
-      </w:r>
-      <w:r>
-        <w:rPr>
-          <w:rFonts w:ascii="Times New Roman" w:hAnsi="Times New Roman" w:cs="Times New Roman"/>
-          <w:sz w:val="20"/>
-          <w:szCs w:val="20"/>
-          <w:lang w:val="sr-Latn-RS"/>
-        </w:rPr>
-        <w:t xml:space="preserve">suda u cilju nalaženja sličnih može predstavljati kompleksan i vremenski zahtevan postupak. Jedan model automatizacije postupka pretrage presuda je pretraživač (eng. </w:t>
+        <w:t xml:space="preserve">Pretraga korpusa presuda u cilju nalaženja sličnih može predstavljati kompleksan i vremenski zahtevan postupak. Jedan model automatizacije postupka pretrage presuda je pretraživač (eng. </w:t>
       </w:r>
       <w:r>
         <w:rPr>
@@ -465,16 +448,7 @@
           <w:szCs w:val="20"/>
           <w:lang w:val="sr-Latn-RS"/>
         </w:rPr>
-        <w:t>), a kao rezultat</w:t>
-      </w:r>
-      <w:r>
-        <w:rPr>
-          <w:rFonts w:ascii="Times New Roman" w:hAnsi="Times New Roman" w:cs="Times New Roman"/>
-          <w:sz w:val="20"/>
-          <w:szCs w:val="20"/>
-          <w:lang w:val="sr-Latn-RS"/>
-        </w:rPr>
-        <w:t xml:space="preserve"> pretrage vraća presude koje odgovaraju postavljenom upitu. U slučaju primene pretraživača, korisnici moraju biti upoznati sa upitnim jezikom (eng. </w:t>
+        <w:t xml:space="preserve">), a kao rezultat pretrage vraća presude koje odgovaraju postavljenom upitu. U slučaju primene pretraživača, korisnici moraju biti upoznati sa upitnim jezikom (eng. </w:t>
       </w:r>
       <w:r>
         <w:rPr>
@@ -494,25 +468,7 @@
           <w:szCs w:val="20"/>
           <w:lang w:val="sr-Latn-RS"/>
         </w:rPr>
-        <w:t>), što može predstavljati dodatno opterećenje. U cilju dostizanja veće efikasnoti pretrage, sa</w:t>
-      </w:r>
-      <w:r>
-        <w:rPr>
-          <w:rFonts w:ascii="Times New Roman" w:hAnsi="Times New Roman" w:cs="Times New Roman"/>
-          <w:sz w:val="20"/>
-          <w:szCs w:val="20"/>
-          <w:lang w:val="sr-Latn-RS"/>
-        </w:rPr>
-        <w:t>m upit se može apstrahovati, tako da predstavlja ceo dokument. U ovom slučaju, pretraživač na ulazu dobija celu presudu, a kao rezultat vraća njoj slične presude iz celog korpusa presuda. Ovakav model pretraživača biće implementiran u ovom radu. Za impleme</w:t>
-      </w:r>
-      <w:r>
-        <w:rPr>
-          <w:rFonts w:ascii="Times New Roman" w:hAnsi="Times New Roman" w:cs="Times New Roman"/>
-          <w:sz w:val="20"/>
-          <w:szCs w:val="20"/>
-          <w:lang w:val="sr-Latn-RS"/>
-        </w:rPr>
-        <w:t xml:space="preserve">ntaciju biće korišćene tehnike računarske inteligencije, konkretno one iz oblasti procesiranja prirodnog jezika (eng. </w:t>
+        <w:t xml:space="preserve">), što može predstavljati dodatno opterećenje. U cilju dostizanja veće efikasnoti pretrage, sam upit se može apstrahovati, tako da predstavlja ceo dokument. U ovom slučaju, pretraživač na ulazu dobija celu presudu, a kao rezultat vraća njoj slične presude iz celog korpusa presuda. Ovakav model pretraživača biće implementiran u ovom radu. Za implementaciju biće korišćene tehnike računarske inteligencije, konkretno one iz oblasti procesiranja prirodnog jezika (eng. </w:t>
       </w:r>
       <w:r>
         <w:rPr>
@@ -574,16 +530,7 @@
           <w:szCs w:val="20"/>
           <w:lang w:val="sr-Latn-RS"/>
         </w:rPr>
-        <w:t>) iz teksta koji</w:t>
-      </w:r>
-      <w:r>
-        <w:rPr>
-          <w:rFonts w:ascii="Times New Roman" w:hAnsi="Times New Roman" w:cs="Times New Roman"/>
-          <w:sz w:val="20"/>
-          <w:szCs w:val="20"/>
-          <w:lang w:val="sr-Latn-RS"/>
-        </w:rPr>
-        <w:t xml:space="preserve"> je napisan u slobodnoj formi. Na ovaj način, svaki tekst se može predstaviti kao jedinstven </w:t>
+        <w:t xml:space="preserve">) iz teksta koji je napisan u slobodnoj formi. Na ovaj način, svaki tekst se može predstaviti kao jedinstven </w:t>
       </w:r>
       <w:r>
         <w:rPr>
@@ -630,16 +577,7 @@
           <w:szCs w:val="20"/>
           <w:lang w:val="sr-Latn-RS"/>
         </w:rPr>
-        <w:t xml:space="preserve"> vektori, možemo ih uporediti u cilju kvantifikacije njihove sličnosti. U ovom radu, sličnost se p</w:t>
-      </w:r>
-      <w:r>
-        <w:rPr>
-          <w:rFonts w:ascii="Times New Roman" w:hAnsi="Times New Roman" w:cs="Times New Roman"/>
-          <w:sz w:val="20"/>
-          <w:szCs w:val="20"/>
-          <w:lang w:val="sr-Latn-RS"/>
-        </w:rPr>
-        <w:t xml:space="preserve">osmatra u kontekstu samog sadržaja presude. Kao tehnika </w:t>
+        <w:t xml:space="preserve"> vektori, možemo ih uporediti u cilju kvantifikacije njihove sličnosti. U ovom radu, sličnost se posmatra u kontekstu samog sadržaja presude. Kao tehnika </w:t>
       </w:r>
       <w:r>
         <w:rPr>
@@ -709,16 +647,7 @@
           <w:szCs w:val="20"/>
           <w:lang w:val="sr-Latn-RS"/>
         </w:rPr>
-        <w:t xml:space="preserve"> i čine ga prvostepene presude. Eksperimenti podraz</w:t>
-      </w:r>
-      <w:r>
-        <w:rPr>
-          <w:rFonts w:ascii="Times New Roman" w:hAnsi="Times New Roman" w:cs="Times New Roman"/>
-          <w:sz w:val="20"/>
-          <w:szCs w:val="20"/>
-          <w:lang w:val="sr-Latn-RS"/>
-        </w:rPr>
-        <w:t xml:space="preserve">umevaju primenu tehnika TF-IDF, Word2Vec, GloVe, TextRank, kao i njihovo kombinovanje.  </w:t>
+        <w:t xml:space="preserve"> i čine ga prvostepene presude. Eksperimenti podrazumevaju primenu tehnika TF-IDF, Word2Vec, GloVe, TextRank, kao i njihovo kombinovanje.  </w:t>
       </w:r>
     </w:p>
     <w:p>
@@ -760,16 +689,7 @@
           <w:szCs w:val="20"/>
           <w:lang w:val="sr-Latn-RS"/>
         </w:rPr>
-        <w:t>. Zbog toga ne postoji klasičan vid evaluacije, već će ona izvodi poređenjem izlaza različi</w:t>
-      </w:r>
-      <w:r>
-        <w:rPr>
-          <w:rFonts w:ascii="Times New Roman" w:hAnsi="Times New Roman" w:cs="Times New Roman"/>
-          <w:sz w:val="20"/>
-          <w:szCs w:val="20"/>
-          <w:lang w:val="sr-Latn-RS"/>
-        </w:rPr>
-        <w:t xml:space="preserve">tih NLP tehnika. </w:t>
+        <w:t xml:space="preserve">. Zbog toga ne postoji klasičan vid evaluacije, već će ona izvodi poređenjem izlaza različitih NLP tehnika. </w:t>
       </w:r>
     </w:p>
     <w:p>
@@ -791,16 +711,7 @@
           <w:szCs w:val="20"/>
           <w:lang w:val="sr-Latn-RS"/>
         </w:rPr>
-        <w:t>Drugo poglavlje ovog rada bavi se pregledom dosadašnje literature na temu sličnih problema. Treće poglavlje opisuje metodologiju izvođenja eksperimenata. Četvrto poglavlje izlaže dobijene rezultate, dok peto iznosi opšte zaključke ovog ra</w:t>
-      </w:r>
-      <w:r>
-        <w:rPr>
-          <w:rFonts w:ascii="Times New Roman" w:hAnsi="Times New Roman" w:cs="Times New Roman"/>
-          <w:sz w:val="20"/>
-          <w:szCs w:val="20"/>
-          <w:lang w:val="sr-Latn-RS"/>
-        </w:rPr>
-        <w:t>da.</w:t>
+        <w:t>Drugo poglavlje ovog rada bavi se pregledom dosadašnje literature na temu sličnih problema. Treće poglavlje opisuje metodologiju izvođenja eksperimenata. Četvrto poglavlje izlaže dobijene rezultate, dok peto iznosi opšte zaključke ovog rada.</w:t>
       </w:r>
     </w:p>
     <w:p>
@@ -877,16 +788,7 @@
           <w:szCs w:val="20"/>
           <w:lang w:val="sr-Latn-RS"/>
         </w:rPr>
-        <w:t>) i metode zasnovane na tekstu (</w:t>
-      </w:r>
-      <w:r>
-        <w:rPr>
-          <w:rFonts w:ascii="Times New Roman" w:hAnsi="Times New Roman" w:cs="Times New Roman"/>
-          <w:sz w:val="20"/>
-          <w:szCs w:val="20"/>
-          <w:lang w:val="sr-Latn-RS"/>
-        </w:rPr>
-        <w:t xml:space="preserve">eng. </w:t>
+        <w:t xml:space="preserve">) i metode zasnovane na tekstu (eng. </w:t>
       </w:r>
       <w:r>
         <w:rPr>
@@ -1045,16 +947,7 @@
           <w:szCs w:val="20"/>
           <w:lang w:val="sr-Latn-RS"/>
         </w:rPr>
-        <w:t>, i terminal</w:t>
-      </w:r>
-      <w:r>
-        <w:rPr>
-          <w:rFonts w:ascii="Times New Roman" w:hAnsi="Times New Roman" w:cs="Times New Roman"/>
-          <w:sz w:val="20"/>
-          <w:szCs w:val="20"/>
-          <w:lang w:val="sr-Latn-RS"/>
-        </w:rPr>
-        <w:t xml:space="preserve">nim čvorom </w:t>
+        <w:t xml:space="preserve">, i terminalnim čvorom </w:t>
       </w:r>
       <w:r>
         <w:rPr>
@@ -1212,16 +1105,7 @@
           <w:szCs w:val="20"/>
           <w:lang w:val="sr-Latn-RS"/>
         </w:rPr>
-        <w:t xml:space="preserve"> definišu dva načina za pr</w:t>
-      </w:r>
-      <w:r>
-        <w:rPr>
-          <w:rFonts w:ascii="Times New Roman" w:hAnsi="Times New Roman" w:cs="Times New Roman"/>
-          <w:sz w:val="20"/>
-          <w:szCs w:val="20"/>
-          <w:lang w:val="sr-Latn-RS"/>
-        </w:rPr>
-        <w:t xml:space="preserve">onalaženje sličnih dokumenata upotrebom grafa: bibliografsko sparivanje (eng. </w:t>
+        <w:t xml:space="preserve"> definišu dva načina za pronalaženje sličnih dokumenata upotrebom grafa: bibliografsko sparivanje (eng. </w:t>
       </w:r>
       <w:r>
         <w:rPr>
@@ -1271,16 +1155,7 @@
           <w:lang w:val="sr-Latn-RS"/>
         </w:rPr>
         <w:lastRenderedPageBreak/>
-        <w:t xml:space="preserve">dokumenta po broju dokumenata istovremeno citiranih iz oba dokumenta koji su </w:t>
-      </w:r>
-      <w:r>
-        <w:rPr>
-          <w:rFonts w:ascii="Times New Roman" w:hAnsi="Times New Roman" w:cs="Times New Roman"/>
-          <w:sz w:val="20"/>
-          <w:szCs w:val="20"/>
-          <w:lang w:val="sr-Latn-RS"/>
-        </w:rPr>
-        <w:t xml:space="preserve">predmet poređenja. Suprotno, kocitiranje meri broj dokumenata koji istovremeno citiraju oba dokumenta koja su predmet poređenja. </w:t>
+        <w:t xml:space="preserve">dokumenta po broju dokumenata istovremeno citiranih iz oba dokumenta koji su predmet poređenja. Suprotno, kocitiranje meri broj dokumenata koji istovremeno citiraju oba dokumenta koja su predmet poređenja. </w:t>
       </w:r>
     </w:p>
     <w:p>
@@ -1417,16 +1292,7 @@
           <w:szCs w:val="20"/>
           <w:lang w:val="sr-Latn-RS"/>
         </w:rPr>
-        <w:t>. Ovo se negativno može odraziti na performanse, pa s</w:t>
-      </w:r>
-      <w:r>
-        <w:rPr>
-          <w:rFonts w:ascii="Times New Roman" w:hAnsi="Times New Roman" w:cs="Times New Roman"/>
-          <w:sz w:val="20"/>
-          <w:szCs w:val="20"/>
-          <w:lang w:val="sr-Latn-RS"/>
-        </w:rPr>
-        <w:t>e u ovakvim situacijama češće koriste metode zasnovane na tekstu.</w:t>
+        <w:t>. Ovo se negativno može odraziti na performanse, pa se u ovakvim situacijama češće koriste metode zasnovane na tekstu.</w:t>
       </w:r>
     </w:p>
     <w:p>
@@ -1505,25 +1371,7 @@
           <w:szCs w:val="20"/>
           <w:lang w:val="sr-Latn-RS"/>
         </w:rPr>
-        <w:t xml:space="preserve"> predlažu korišćenje TF-IDF mere i kosinusne sličnosti, kao primere metoda zanovanih na tekstu. Naime, dokumenti se reprezentuju kao vektori veli</w:t>
-      </w:r>
-      <w:r>
-        <w:rPr>
-          <w:rFonts w:ascii="Times New Roman" w:hAnsi="Times New Roman" w:cs="Times New Roman"/>
-          <w:sz w:val="20"/>
-          <w:szCs w:val="20"/>
-          <w:lang w:val="sr-Latn-RS"/>
-        </w:rPr>
-        <w:t>čine jednakoj broju jedinstvenih reči u rečniku (celom korpusu). Svaka koordinata vektora sadrži TF-IDF meru korespodentne reči iz rečnika. Kada su formirani vektori za svaki dokument, odredi se kosinusno rastojanje, kako bi se zaključilo koji dokumenti su</w:t>
-      </w:r>
-      <w:r>
-        <w:rPr>
-          <w:rFonts w:ascii="Times New Roman" w:hAnsi="Times New Roman" w:cs="Times New Roman"/>
-          <w:sz w:val="20"/>
-          <w:szCs w:val="20"/>
-          <w:lang w:val="sr-Latn-RS"/>
-        </w:rPr>
-        <w:t xml:space="preserve"> slični. </w:t>
+        <w:t xml:space="preserve"> predlažu korišćenje TF-IDF mere i kosinusne sličnosti, kao primere metoda zanovanih na tekstu. Naime, dokumenti se reprezentuju kao vektori veličine jednakoj broju jedinstvenih reči u rečniku (celom korpusu). Svaka koordinata vektora sadrži TF-IDF meru korespodentne reči iz rečnika. Kada su formirani vektori za svaki dokument, odredi se kosinusno rastojanje, kako bi se zaključilo koji dokumenti su slični. </w:t>
       </w:r>
     </w:p>
     <w:p>
@@ -1701,25 +1549,7 @@
           <w:szCs w:val="20"/>
           <w:lang w:val="sr-Latn-RS"/>
         </w:rPr>
-        <w:t xml:space="preserve"> koriste metode zasnovane na neuronskim mrežama za vektorsku reprezentaciju teksta. Tu spadaju GloVe i Doc2Vec (modifikacija Word2Vec metode). Za kvantifikaciju sličnosti koriste kosinusno rastojanje između v</w:t>
-      </w:r>
-      <w:r>
-        <w:rPr>
-          <w:rFonts w:ascii="Times New Roman" w:hAnsi="Times New Roman" w:cs="Times New Roman"/>
-          <w:sz w:val="20"/>
-          <w:szCs w:val="20"/>
-          <w:lang w:val="sr-Latn-RS"/>
-        </w:rPr>
-        <w:t xml:space="preserve">ektora. Dobijeni rezultati prikazuju da GloVe i Doc2Vec daju dosta lošije performanse, od standardne TF-IDF metode. To su pripisali nedostatku dovoljne količine podataka potrebnih za trening. Takođe, korišćenje pretreniranih modela se takođe nije pokazalo </w:t>
-      </w:r>
-      <w:r>
-        <w:rPr>
-          <w:rFonts w:ascii="Times New Roman" w:hAnsi="Times New Roman" w:cs="Times New Roman"/>
-          <w:sz w:val="20"/>
-          <w:szCs w:val="20"/>
-          <w:lang w:val="sr-Latn-RS"/>
-        </w:rPr>
-        <w:t xml:space="preserve">dobro, s obzirom da je pravni domen specifičan, i da se na njemu slabo mogu primeniti opšti modeli. </w:t>
+        <w:t xml:space="preserve"> koriste metode zasnovane na neuronskim mrežama za vektorsku reprezentaciju teksta. Tu spadaju GloVe i Doc2Vec (modifikacija Word2Vec metode). Za kvantifikaciju sličnosti koriste kosinusno rastojanje između vektora. Dobijeni rezultati prikazuju da GloVe i Doc2Vec daju dosta lošije performanse, od standardne TF-IDF metode. To su pripisali nedostatku dovoljne količine podataka potrebnih za trening. Takođe, korišćenje pretreniranih modela se takođe nije pokazalo dobro, s obzirom da je pravni domen specifičan, i da se na njemu slabo mogu primeniti opšti modeli. </w:t>
       </w:r>
     </w:p>
     <w:p>
@@ -1798,16 +1628,7 @@
           <w:szCs w:val="20"/>
           <w:lang w:val="sr-Latn-RS"/>
         </w:rPr>
-        <w:t xml:space="preserve"> koriste TF-IDF i Word2Vec tehnike ali primenjene na posebno odabrane reči. U tekstu dokumenta izdvajaju k</w:t>
-      </w:r>
-      <w:r>
-        <w:rPr>
-          <w:rFonts w:ascii="Times New Roman" w:hAnsi="Times New Roman" w:cs="Times New Roman"/>
-          <w:sz w:val="20"/>
-          <w:szCs w:val="20"/>
-          <w:lang w:val="sr-Latn-RS"/>
-        </w:rPr>
-        <w:t>oncepte i relacije. Koncepti predstavljaju imenice, a relacije glagole. Za njihovo izdvajanje koristili su POS (</w:t>
+        <w:t xml:space="preserve"> koriste TF-IDF i Word2Vec tehnike ali primenjene na posebno odabrane reči. U tekstu dokumenta izdvajaju koncepte i relacije. Koncepti predstavljaju imenice, a relacije glagole. Za njihovo izdvajanje koristili su POS (</w:t>
       </w:r>
       <w:r>
         <w:rPr>
@@ -1827,16 +1648,7 @@
           <w:szCs w:val="20"/>
           <w:lang w:val="sr-Latn-RS"/>
         </w:rPr>
-        <w:t>) tehniku. Metod  koji podrazumeva primenu TF-IDF tehnike na relacije i koncepte daje najbolje rezultate, dok Word2Vec daje najsla</w:t>
-      </w:r>
-      <w:r>
-        <w:rPr>
-          <w:rFonts w:ascii="Times New Roman" w:hAnsi="Times New Roman" w:cs="Times New Roman"/>
-          <w:sz w:val="20"/>
-          <w:szCs w:val="20"/>
-          <w:lang w:val="sr-Latn-RS"/>
-        </w:rPr>
-        <w:t>bije. Loše rezultate takođe pripisuju nedostatku trening podataka i opštosti modela i navode da bi Doc2Vec tehnika potencijalno mogla da unapredi rezultate.</w:t>
+        <w:t>) tehniku. Metod  koji podrazumeva primenu TF-IDF tehnike na relacije i koncepte daje najbolje rezultate, dok Word2Vec daje najslabije. Loše rezultate takođe pripisuju nedostatku trening podataka i opštosti modela i navode da bi Doc2Vec tehnika potencijalno mogla da unapredi rezultate.</w:t>
       </w:r>
     </w:p>
     <w:p>
@@ -1881,16 +1693,7 @@
           <w:szCs w:val="20"/>
           <w:lang w:val="sr-Latn-RS"/>
         </w:rPr>
-        <w:t>U ovom radu, rešavanje problema pronalaženja sličnih presuda sastoji se iz nekoliko ek</w:t>
-      </w:r>
-      <w:r>
-        <w:rPr>
-          <w:rFonts w:ascii="Times New Roman" w:hAnsi="Times New Roman" w:cs="Times New Roman"/>
-          <w:sz w:val="20"/>
-          <w:szCs w:val="20"/>
-          <w:lang w:val="sr-Latn-RS"/>
-        </w:rPr>
-        <w:t xml:space="preserve">sperimenata. Prvo se skup preuzetih presuda podelio na trening i test skup. Potom je vršeno niz eksperimenata. Prvi eksperiment predstavlja pronalaženje najbitnijih rečenica u dokumentu korišćenjem </w:t>
+        <w:t xml:space="preserve">U ovom radu, rešavanje problema pronalaženja sličnih presuda sastoji se iz nekoliko eksperimenata. Prvo se skup preuzetih presuda podelio na trening i test skup. Potom je vršeno niz eksperimenata. Prvi eksperiment predstavlja pronalaženje najbitnijih rečenica u dokumentu korišćenjem </w:t>
       </w:r>
       <w:r>
         <w:rPr>
@@ -1910,16 +1713,7 @@
           <w:szCs w:val="20"/>
           <w:lang w:val="sr-Latn-RS"/>
         </w:rPr>
-        <w:t xml:space="preserve"> algoritma [7], a zatim predstava tih rečenica kao</w:t>
-      </w:r>
-      <w:r>
-        <w:rPr>
-          <w:rFonts w:ascii="Times New Roman" w:hAnsi="Times New Roman" w:cs="Times New Roman"/>
-          <w:sz w:val="20"/>
-          <w:szCs w:val="20"/>
-          <w:lang w:val="sr-Latn-RS"/>
-        </w:rPr>
-        <w:t xml:space="preserve"> vektor karakteristika (eng. </w:t>
+        <w:t xml:space="preserve"> algoritma [7], a zatim predstava tih rečenica kao vektor karakteristika (eng. </w:t>
       </w:r>
       <w:r>
         <w:rPr>
@@ -1950,18 +1744,7 @@
           <w:szCs w:val="20"/>
           <w:lang w:val="sr-Latn-RS"/>
         </w:rPr>
-        <w:t>Inverse Document Freq</w:t>
-      </w:r>
-      <w:r>
-        <w:rPr>
-          <w:rFonts w:ascii="Times New Roman" w:hAnsi="Times New Roman" w:cs="Times New Roman"/>
-          <w:i/>
-          <w:iCs/>
-          <w:sz w:val="20"/>
-          <w:szCs w:val="20"/>
-          <w:lang w:val="sr-Latn-RS"/>
-        </w:rPr>
-        <w:t>uency</w:t>
+        <w:t>Inverse Document Frequency</w:t>
       </w:r>
       <w:r>
         <w:rPr>
@@ -2060,16 +1843,7 @@
           <w:szCs w:val="20"/>
           <w:lang w:val="sr-Latn-RS"/>
         </w:rPr>
-        <w:t>Kao skup podataka korišćene su američke prvostepe</w:t>
-      </w:r>
-      <w:r>
-        <w:rPr>
-          <w:rFonts w:ascii="Times New Roman" w:hAnsi="Times New Roman" w:cs="Times New Roman"/>
-          <w:sz w:val="20"/>
-          <w:szCs w:val="20"/>
-          <w:lang w:val="sr-Latn-RS"/>
-        </w:rPr>
-        <w:t xml:space="preserve">ne presude sa </w:t>
+        <w:t xml:space="preserve">Kao skup podataka korišćene su američke prvostepene presude sa </w:t>
       </w:r>
       <w:r>
         <w:rPr>
@@ -2109,16 +1883,7 @@
           <w:szCs w:val="20"/>
           <w:lang w:val="sr-Latn-RS"/>
         </w:rPr>
-        <w:t xml:space="preserve"> formatu. Za svrhe eksperimenata korišćen je čist tekst presude, bez ostalih metapodataka, kako je cil</w:t>
-      </w:r>
-      <w:r>
-        <w:rPr>
-          <w:rFonts w:ascii="Times New Roman" w:hAnsi="Times New Roman" w:cs="Times New Roman"/>
-          <w:sz w:val="20"/>
-          <w:szCs w:val="20"/>
-          <w:lang w:val="sr-Latn-RS"/>
-        </w:rPr>
-        <w:t xml:space="preserve">j eksperimenta čisto procesiranje prirodnog jezika. </w:t>
+        <w:t xml:space="preserve"> formatu. Za svrhe eksperimenata korišćen je čist tekst presude, bez ostalih metapodataka, kako je cilj eksperimenta čisto procesiranje prirodnog jezika. </w:t>
       </w:r>
     </w:p>
     <w:p>
@@ -2219,25 +1984,7 @@
           <w:szCs w:val="20"/>
           <w:lang w:val="sr-Latn-RS"/>
         </w:rPr>
-        <w:t xml:space="preserve"> algoritam za </w:t>
-      </w:r>
-      <w:r>
-        <w:rPr>
-          <w:rFonts w:ascii="Times New Roman" w:hAnsi="Times New Roman" w:cs="Times New Roman"/>
-          <w:sz w:val="20"/>
-          <w:szCs w:val="20"/>
-          <w:lang w:val="sr-Latn-RS"/>
-        </w:rPr>
-        <w:t>ekstrakciju N najvažnijih rečenica, gde u našem eksperimentu N predstavlja 50. Algoritam je zasnovan na grafovima gde svaka rečenica u dokumentu predstavlja jedan čvor u grafu, a potom se računaju sličnosti između rečenica. Kada se dobije matrica sličnosti</w:t>
-      </w:r>
-      <w:r>
-        <w:rPr>
-          <w:rFonts w:ascii="Times New Roman" w:hAnsi="Times New Roman" w:cs="Times New Roman"/>
-          <w:sz w:val="20"/>
-          <w:szCs w:val="20"/>
-          <w:lang w:val="sr-Latn-RS"/>
-        </w:rPr>
-        <w:t xml:space="preserve"> čvorova u grafu, pokreće se </w:t>
+        <w:t xml:space="preserve"> algoritam za ekstrakciju N najvažnijih rečenica, gde u našem eksperimentu N predstavlja 50. Algoritam je zasnovan na grafovima gde svaka rečenica u dokumentu predstavlja jedan čvor u grafu, a potom se računaju sličnosti između rečenica. Kada se dobije matrica sličnosti čvorova u grafu, pokreće se </w:t>
       </w:r>
       <w:r>
         <w:rPr>
@@ -2298,16 +2045,7 @@
           <w:szCs w:val="20"/>
           <w:lang w:val="sr-Latn-RS"/>
         </w:rPr>
-        <w:t xml:space="preserve">) vektor koji predstavlja </w:t>
-      </w:r>
-      <w:r>
-        <w:rPr>
-          <w:rFonts w:ascii="Times New Roman" w:hAnsi="Times New Roman" w:cs="Times New Roman"/>
-          <w:sz w:val="20"/>
-          <w:szCs w:val="20"/>
-          <w:lang w:val="sr-Latn-RS"/>
-        </w:rPr>
-        <w:t>pojavu reči na nivou svih dokumenata u trening skupu. Konačni vektor karakteristika jednog dokumenta izračunat je formulom:</w:t>
+        <w:t>) vektor koji predstavlja pojavu reči na nivou svih dokumenata u trening skupu. Konačni vektor karakteristika jednog dokumenta izračunat je formulom:</w:t>
       </w:r>
     </w:p>
     <w:p>
@@ -2330,37 +2068,7 @@
             <w:rPr>
               <w:rFonts w:ascii="Cambria Math" w:hAnsi="Cambria Math"/>
             </w:rPr>
-            <m:t>GTF</m:t>
-          </m:r>
-          <m:r>
-            <w:rPr>
-              <w:rFonts w:ascii="Cambria Math" w:hAnsi="Cambria Math"/>
-            </w:rPr>
-            <m:t>-</m:t>
-          </m:r>
-          <m:r>
-            <w:rPr>
-              <w:rFonts w:ascii="Cambria Math" w:hAnsi="Cambria Math"/>
-            </w:rPr>
-            <m:t>IDFt</m:t>
-          </m:r>
-          <m:r>
-            <w:rPr>
-              <w:rFonts w:ascii="Cambria Math" w:hAnsi="Cambria Math"/>
-            </w:rPr>
-            <m:t>,</m:t>
-          </m:r>
-          <m:r>
-            <w:rPr>
-              <w:rFonts w:ascii="Cambria Math" w:hAnsi="Cambria Math"/>
-            </w:rPr>
-            <m:t>D</m:t>
-          </m:r>
-          <m:r>
-            <w:rPr>
-              <w:rFonts w:ascii="Cambria Math" w:hAnsi="Cambria Math"/>
-            </w:rPr>
-            <m:t>=</m:t>
+            <m:t>GTF-IDFt,D=</m:t>
           </m:r>
           <m:f>
             <m:fPr>
@@ -2389,31 +2097,7 @@
                     <w:rPr>
                       <w:rFonts w:ascii="Cambria Math" w:hAnsi="Cambria Math"/>
                     </w:rPr>
-                    <m:t>TF</m:t>
-                  </m:r>
-                  <m:r>
-                    <w:rPr>
-                      <w:rFonts w:ascii="Cambria Math" w:hAnsi="Cambria Math"/>
-                    </w:rPr>
-                    <m:t>-</m:t>
-                  </m:r>
-                  <m:r>
-                    <w:rPr>
-                      <w:rFonts w:ascii="Cambria Math" w:hAnsi="Cambria Math"/>
-                    </w:rPr>
-                    <m:t>IDFt</m:t>
-                  </m:r>
-                  <m:r>
-                    <w:rPr>
-                      <w:rFonts w:ascii="Cambria Math" w:hAnsi="Cambria Math"/>
-                    </w:rPr>
-                    <m:t>,</m:t>
-                  </m:r>
-                  <m:r>
-                    <w:rPr>
-                      <w:rFonts w:ascii="Cambria Math" w:hAnsi="Cambria Math"/>
-                    </w:rPr>
-                    <m:t>D</m:t>
+                    <m:t>TF-IDFt,D</m:t>
                   </m:r>
                 </m:e>
               </m:nary>
@@ -2447,16 +2131,7 @@
           <w:szCs w:val="20"/>
           <w:lang w:val="sr-Latn-RS"/>
         </w:rPr>
-        <w:t xml:space="preserve">gde je t reč za koju se vrednost traži, D dokument u kom se računa, a n broj </w:t>
-      </w:r>
-      <w:r>
-        <w:rPr>
-          <w:rFonts w:ascii="Times New Roman" w:eastAsiaTheme="minorEastAsia" w:hAnsi="Times New Roman" w:cs="Times New Roman"/>
-          <w:sz w:val="20"/>
-          <w:szCs w:val="20"/>
-          <w:lang w:val="sr-Latn-RS"/>
-        </w:rPr>
-        <w:t>dokumenata u trening skupu.</w:t>
+        <w:t>gde je t reč za koju se vrednost traži, D dokument u kom se računa, a n broj dokumenata u trening skupu.</w:t>
       </w:r>
     </w:p>
     <w:p>
@@ -2500,14 +2175,24 @@
       </w:pPr>
       <w:r>
         <w:rPr>
+          <w:rFonts w:ascii="Times New Roman" w:hAnsi="Times New Roman" w:cs="Times New Roman"/>
           <w:noProof/>
+          <w:lang w:val="sr-Latn-RS"/>
         </w:rPr>
         <w:lastRenderedPageBreak/>
         <w:drawing>
-          <wp:inline distT="0" distB="0" distL="0" distR="0" wp14:anchorId="7FB115DC" wp14:editId="47A09275">
-            <wp:extent cx="2867025" cy="2295525"/>
+          <wp:anchor distT="0" distB="0" distL="114300" distR="114300" simplePos="0" relativeHeight="251658752" behindDoc="0" locked="0" layoutInCell="1" allowOverlap="1" wp14:anchorId="352378CB" wp14:editId="0FD47A27">
+            <wp:simplePos x="0" y="0"/>
+            <wp:positionH relativeFrom="column">
+              <wp:posOffset>-417830</wp:posOffset>
+            </wp:positionH>
+            <wp:positionV relativeFrom="paragraph">
+              <wp:posOffset>-635</wp:posOffset>
+            </wp:positionV>
+            <wp:extent cx="3468370" cy="2014855"/>
             <wp:effectExtent l="0" t="0" r="0" b="0"/>
-            <wp:docPr id="1" name="Picture 2"/>
+            <wp:wrapSquare wrapText="bothSides"/>
+            <wp:docPr id="2" name="Picture 2"/>
             <wp:cNvGraphicFramePr>
               <a:graphicFrameLocks xmlns:a="http://schemas.openxmlformats.org/drawingml/2006/main" noChangeAspect="1"/>
             </wp:cNvGraphicFramePr>
@@ -2515,21 +2200,25 @@
               <a:graphicData uri="http://schemas.openxmlformats.org/drawingml/2006/picture">
                 <pic:pic xmlns:pic="http://schemas.openxmlformats.org/drawingml/2006/picture">
                   <pic:nvPicPr>
-                    <pic:cNvPr id="1" name="Picture 2"/>
-                    <pic:cNvPicPr>
-                      <a:picLocks noChangeAspect="1" noChangeArrowheads="1"/>
-                    </pic:cNvPicPr>
+                    <pic:cNvPr id="2" name="Picture 2"/>
+                    <pic:cNvPicPr/>
                   </pic:nvPicPr>
                   <pic:blipFill>
-                    <a:blip r:embed="rId13"/>
+                    <a:blip r:embed="rId13">
+                      <a:extLst>
+                        <a:ext uri="{28A0092B-C50C-407E-A947-70E740481C1C}">
+                          <a14:useLocalDpi xmlns:a14="http://schemas.microsoft.com/office/drawing/2010/main" val="0"/>
+                        </a:ext>
+                      </a:extLst>
+                    </a:blip>
                     <a:stretch>
                       <a:fillRect/>
                     </a:stretch>
                   </pic:blipFill>
-                  <pic:spPr bwMode="auto">
+                  <pic:spPr>
                     <a:xfrm>
                       <a:off x="0" y="0"/>
-                      <a:ext cx="2867025" cy="2295525"/>
+                      <a:ext cx="3468370" cy="2014855"/>
                     </a:xfrm>
                     <a:prstGeom prst="rect">
                       <a:avLst/>
@@ -2538,7 +2227,13 @@
                 </pic:pic>
               </a:graphicData>
             </a:graphic>
-          </wp:inline>
+            <wp14:sizeRelH relativeFrom="margin">
+              <wp14:pctWidth>0</wp14:pctWidth>
+            </wp14:sizeRelH>
+            <wp14:sizeRelV relativeFrom="margin">
+              <wp14:pctHeight>0</wp14:pctHeight>
+            </wp14:sizeRelV>
+          </wp:anchor>
         </w:drawing>
       </w:r>
     </w:p>
@@ -2635,18 +2330,6 @@
           <w:lang w:val="sr-Latn-RS"/>
         </w:rPr>
         <w:t xml:space="preserve"> Tok prvog eksperimenta</w:t>
-      </w:r>
-      <w:commentRangeStart w:id="1"/>
-      <w:commentRangeEnd w:id="1"/>
-      <w:r>
-        <w:rPr>
-          <w:rFonts w:ascii="Times New Roman" w:hAnsi="Times New Roman" w:cs="Times New Roman"/>
-          <w:i w:val="0"/>
-          <w:iCs w:val="0"/>
-          <w:color w:val="000000" w:themeColor="text1"/>
-          <w:lang w:val="sr-Latn-RS"/>
-        </w:rPr>
-        <w:commentReference w:id="1"/>
       </w:r>
     </w:p>
     <w:p>
@@ -2737,25 +2420,7 @@
           <w:szCs w:val="20"/>
           <w:lang w:val="sr-Latn-RS"/>
         </w:rPr>
-        <w:t xml:space="preserve">-ov Word2Vec model i GloVe </w:t>
-      </w:r>
-      <w:r>
-        <w:rPr>
-          <w:rFonts w:ascii="Times New Roman" w:hAnsi="Times New Roman" w:cs="Times New Roman"/>
-          <w:sz w:val="20"/>
-          <w:szCs w:val="20"/>
-          <w:lang w:val="sr-Latn-RS"/>
-        </w:rPr>
-        <w:t>model treniran na podacima sa Wikipedie. Dodatno treniranje je izvršeno nad trening skupom, te je fina</w:t>
-      </w:r>
-      <w:r>
-        <w:rPr>
-          <w:rFonts w:ascii="Times New Roman" w:hAnsi="Times New Roman" w:cs="Times New Roman"/>
-          <w:sz w:val="20"/>
-          <w:szCs w:val="20"/>
-          <w:lang w:val="sr-Latn-RS"/>
-        </w:rPr>
-        <w:t xml:space="preserve">lni vektor predstavljao sumu vektora svih reči, odnosno srednju vrednost svih reči u dokumentu. </w:t>
+        <w:t xml:space="preserve">-ov Word2Vec model i GloVe model treniran na podacima sa Wikipedie. Dodatno treniranje je izvršeno nad trening skupom, te je finalni vektor predstavljao sumu vektora svih reči, odnosno srednju vrednost svih reči u dokumentu. </w:t>
       </w:r>
     </w:p>
     <w:p>
@@ -2857,25 +2522,7 @@
           <w:szCs w:val="20"/>
           <w:lang w:val="sr-Latn-RS"/>
         </w:rPr>
-        <w:t>Kod IDF pristupa, svaka reč pored vrednosti vraćene iz Word2Vec ili GloVe m</w:t>
-      </w:r>
-      <w:r>
-        <w:rPr>
-          <w:rFonts w:ascii="Times New Roman" w:hAnsi="Times New Roman" w:cs="Times New Roman"/>
-          <w:sz w:val="20"/>
-          <w:szCs w:val="20"/>
-          <w:lang w:val="sr-Latn-RS"/>
-        </w:rPr>
-        <w:t>odela, ta vrednost se množila dodatno sa vrednošću iz IDF matrice za tu reč. IDF se računao na nivou svih dokumenata, odnosno koliko česta je neka reč bila u celom skupu za treniranje. Time možemo odrediti koliko je neka reč česta ili retka u našem skupu z</w:t>
-      </w:r>
-      <w:r>
-        <w:rPr>
-          <w:rFonts w:ascii="Times New Roman" w:hAnsi="Times New Roman" w:cs="Times New Roman"/>
-          <w:sz w:val="20"/>
-          <w:szCs w:val="20"/>
-          <w:lang w:val="sr-Latn-RS"/>
-        </w:rPr>
-        <w:t>a treniranje.</w:t>
+        <w:t>Kod IDF pristupa, svaka reč pored vrednosti vraćene iz Word2Vec ili GloVe modela, ta vrednost se množila dodatno sa vrednošću iz IDF matrice za tu reč. IDF se računao na nivou svih dokumenata, odnosno koliko česta je neka reč bila u celom skupu za treniranje. Time možemo odrediti koliko je neka reč česta ili retka u našem skupu za treniranje.</w:t>
       </w:r>
     </w:p>
     <w:p>
@@ -2896,16 +2543,7 @@
           <w:szCs w:val="20"/>
           <w:lang w:val="sr-Latn-RS"/>
         </w:rPr>
-        <w:t xml:space="preserve">Za POS pristup, za određene kategorije reči davali su se koeficijenti. Npr. imenice su se vrednovale koeficijentom 0,7, vlastite imenice 0,9, glagoli 0,7 itd. Time se davala prednost određenim kategorijama reči, pretpostavljajući da najveći  </w:t>
-      </w:r>
-      <w:r>
-        <w:rPr>
-          <w:rFonts w:ascii="Times New Roman" w:hAnsi="Times New Roman" w:cs="Times New Roman"/>
-          <w:sz w:val="20"/>
-          <w:szCs w:val="20"/>
-          <w:lang w:val="sr-Latn-RS"/>
-        </w:rPr>
-        <w:t>uticaj imaju imenice, pridevi i glagoli.</w:t>
+        <w:t>Za POS pristup, za određene kategorije reči davali su se koeficijenti. Npr. imenice su se vrednovale koeficijentom 0,7, vlastite imenice 0,9, glagoli 0,7 itd. Time se davala prednost određenim kategorijama reči, pretpostavljajući da najveći  uticaj imaju imenice, pridevi i glagoli.</w:t>
       </w:r>
     </w:p>
     <w:p>
@@ -2926,25 +2564,16 @@
           <w:szCs w:val="20"/>
           <w:lang w:val="sr-Latn-RS"/>
         </w:rPr>
-        <w:t xml:space="preserve">Za NER pristup, slično kao i kod POS pristupa, različitim entitetima pridavali su se koeficijenti. Kako je </w:t>
-      </w:r>
-      <w:r>
-        <w:rPr>
-          <w:rFonts w:ascii="Times New Roman" w:hAnsi="Times New Roman" w:cs="Times New Roman"/>
-          <w:sz w:val="20"/>
-          <w:szCs w:val="20"/>
-          <w:lang w:val="sr-Latn-RS"/>
-        </w:rPr>
-        <w:t xml:space="preserve">eksperiment u domenu prava, najveći prioritet pridavao se rečima koji pripadaju entitetima osoba, lokacija, </w:t>
-      </w:r>
-      <w:r>
-        <w:rPr>
-          <w:rFonts w:ascii="Times New Roman" w:hAnsi="Times New Roman" w:cs="Times New Roman"/>
-          <w:sz w:val="20"/>
-          <w:szCs w:val="20"/>
-          <w:lang w:val="sr-Latn-RS"/>
-        </w:rPr>
-        <w:t>zakon, novac, umetnička dela.</w:t>
+        <w:t xml:space="preserve">Za NER pristup, slično kao i kod POS pristupa, različitim entitetima pridavali su se koeficijenti. Kako je eksperiment u domenu prava, najveći prioritet pridavao se </w:t>
+      </w:r>
+      <w:r>
+        <w:rPr>
+          <w:rFonts w:ascii="Times New Roman" w:hAnsi="Times New Roman" w:cs="Times New Roman"/>
+          <w:sz w:val="20"/>
+          <w:szCs w:val="20"/>
+          <w:lang w:val="sr-Latn-RS"/>
+        </w:rPr>
+        <w:t>rečima koji pripadaju entitetima osoba, lokacija, zakon, novac, umetnička dela.</w:t>
       </w:r>
     </w:p>
     <w:p>
@@ -3140,16 +2769,7 @@
           <w:szCs w:val="20"/>
           <w:lang w:val="sr-Latn-RS"/>
         </w:rPr>
-        <w:t>W</w:t>
-      </w:r>
-      <w:r>
-        <w:rPr>
-          <w:rFonts w:ascii="Times New Roman" w:hAnsi="Times New Roman" w:cs="Times New Roman"/>
-          <w:sz w:val="20"/>
-          <w:szCs w:val="20"/>
-          <w:lang w:val="sr-Latn-RS"/>
-        </w:rPr>
-        <w:t>ord2Vec + POS + NER</w:t>
+        <w:t>Word2Vec + POS + NER</w:t>
       </w:r>
     </w:p>
     <w:p>
@@ -3442,16 +3062,7 @@
           <w:szCs w:val="20"/>
           <w:lang w:val="sr-Latn-RS"/>
         </w:rPr>
-        <w:t>Rezultate ovih eksperimenata nemogu</w:t>
-      </w:r>
-      <w:r>
-        <w:rPr>
-          <w:rFonts w:ascii="Times New Roman" w:hAnsi="Times New Roman" w:cs="Times New Roman"/>
-          <w:sz w:val="20"/>
-          <w:szCs w:val="20"/>
-          <w:lang w:val="sr-Latn-RS"/>
-        </w:rPr>
-        <w:t xml:space="preserve">će je tačno odrediti u ovom trenutku zbog nedostatka domenskog znanja ili stručnjaka i varijabilnosti značenja pojma </w:t>
+        <w:t xml:space="preserve">Rezultate ovih eksperimenata nemoguće je tačno odrediti u ovom trenutku zbog nedostatka domenskog znanja ili stručnjaka i varijabilnosti značenja pojma </w:t>
       </w:r>
       <w:r>
         <w:rPr>
@@ -3492,47 +3103,152 @@
           <w:szCs w:val="20"/>
           <w:lang w:val="sr-Latn-RS"/>
         </w:rPr>
-        <w:t>Za svaku presudu iz testn</w:t>
-      </w:r>
-      <w:r>
-        <w:rPr>
-          <w:rFonts w:ascii="Times New Roman" w:hAnsi="Times New Roman" w:cs="Times New Roman"/>
-          <w:sz w:val="20"/>
-          <w:szCs w:val="20"/>
-          <w:lang w:val="sr-Latn-RS"/>
-        </w:rPr>
-        <w:t>og skupa uzeto je 100 najsličnijih presuda iz trening skupa. Nakon toga je izvršen presek skupova iz svakog eksperimenta, te će se smatrati da ako većina modela vrati iste presude, da su one slične. Kako su modeli koji su trenirani preko sume i srednje vre</w:t>
-      </w:r>
-      <w:r>
-        <w:rPr>
-          <w:rFonts w:ascii="Times New Roman" w:hAnsi="Times New Roman" w:cs="Times New Roman"/>
-          <w:sz w:val="20"/>
-          <w:szCs w:val="20"/>
-          <w:lang w:val="sr-Latn-RS"/>
-        </w:rPr>
-        <w:t>dnosti vektora davali skoro pa identične rezultate, u nastavku biće analizirani podaci koji su dobijeni iz modela treniranih preko sume vrednosti vektora. U tabeli 1 predstavljen je presek skupa izlaza iz svih modela.</w:t>
+        <w:t xml:space="preserve">Za svaku presudu iz testnog skupa uzeto je 100 najsličnijih presuda iz trening skupa. Nakon toga je izvršen presek skupova iz svakog eksperimenta, te će se smatrati da ako većina modela vrati iste presude, da su one slične. Kako su modeli koji su trenirani preko sume i srednje vrednosti vektora davali skoro pa identične rezultate, u nastavku biće analizirani podaci koji su dobijeni iz modela treniranih preko sume vrednosti vektora. </w:t>
+      </w:r>
+    </w:p>
+    <w:p>
+      <w:pPr>
+        <w:ind w:firstLine="360"/>
+        <w:jc w:val="both"/>
+        <w:rPr>
+          <w:rFonts w:ascii="Times New Roman" w:hAnsi="Times New Roman" w:cs="Times New Roman"/>
+          <w:sz w:val="20"/>
+          <w:szCs w:val="20"/>
+          <w:lang w:val="sr-Latn-RS"/>
+        </w:rPr>
+      </w:pPr>
+      <w:r>
+        <w:rPr>
+          <w:rFonts w:ascii="Times New Roman" w:hAnsi="Times New Roman" w:cs="Times New Roman"/>
+          <w:sz w:val="20"/>
+          <w:szCs w:val="20"/>
+          <w:lang w:val="sr-Latn-RS"/>
+        </w:rPr>
+        <w:t>P</w:t>
+      </w:r>
+      <w:r>
+        <w:rPr>
+          <w:rFonts w:ascii="Times New Roman" w:hAnsi="Times New Roman" w:cs="Times New Roman"/>
+          <w:sz w:val="20"/>
+          <w:szCs w:val="20"/>
+          <w:lang w:val="sr-Latn-RS"/>
+        </w:rPr>
+        <w:t>retrenirani modeli, Word2Vec i GloVe, rade na sličan način, presek skupova sličnih presuda vršiće se na sledeći način: ako više od 5 eksperimenata sa pretreniranim vektorima vrati da su presude slične i ako je eksperiment sa TextRank algoritmom takođe vratio takve rezultate, smatraće se da su te presude slične.</w:t>
+      </w:r>
+    </w:p>
+    <w:p>
+      <w:pPr>
+        <w:ind w:firstLine="360"/>
+        <w:jc w:val="both"/>
+        <w:rPr>
+          <w:rFonts w:ascii="Times New Roman" w:hAnsi="Times New Roman" w:cs="Times New Roman"/>
+          <w:sz w:val="20"/>
+          <w:szCs w:val="20"/>
+          <w:lang w:val="sr-Latn-RS"/>
+        </w:rPr>
+      </w:pPr>
+      <w:r>
+        <w:rPr>
+          <w:rFonts w:ascii="Times New Roman" w:hAnsi="Times New Roman" w:cs="Times New Roman"/>
+          <w:sz w:val="20"/>
+          <w:szCs w:val="20"/>
+          <w:lang w:val="sr-Latn-RS"/>
+        </w:rPr>
+        <w:lastRenderedPageBreak/>
+        <w:t xml:space="preserve">U tabeli 1 </w:t>
+      </w:r>
+      <w:r>
+        <w:rPr>
+          <w:rFonts w:ascii="Times New Roman" w:hAnsi="Times New Roman" w:cs="Times New Roman"/>
+          <w:sz w:val="20"/>
+          <w:szCs w:val="20"/>
+          <w:lang w:val="sr-Latn-RS"/>
+        </w:rPr>
+        <w:t xml:space="preserve">predstavljen je presek sličnih presuda iz svih eksperimenata za </w:t>
+      </w:r>
+      <w:r>
+        <w:rPr>
+          <w:rFonts w:ascii="Times New Roman" w:hAnsi="Times New Roman" w:cs="Times New Roman"/>
+          <w:sz w:val="20"/>
+          <w:szCs w:val="20"/>
+          <w:lang w:val="sr-Latn-RS"/>
+        </w:rPr>
+        <w:t>3</w:t>
+      </w:r>
+      <w:r>
+        <w:rPr>
+          <w:rFonts w:ascii="Times New Roman" w:hAnsi="Times New Roman" w:cs="Times New Roman"/>
+          <w:sz w:val="20"/>
+          <w:szCs w:val="20"/>
+          <w:lang w:val="sr-Latn-RS"/>
+        </w:rPr>
+        <w:t xml:space="preserve"> presud</w:t>
+      </w:r>
+      <w:r>
+        <w:rPr>
+          <w:rFonts w:ascii="Times New Roman" w:hAnsi="Times New Roman" w:cs="Times New Roman"/>
+          <w:sz w:val="20"/>
+          <w:szCs w:val="20"/>
+          <w:lang w:val="sr-Latn-RS"/>
+        </w:rPr>
+        <w:t>e</w:t>
+      </w:r>
+      <w:r>
+        <w:rPr>
+          <w:rFonts w:ascii="Times New Roman" w:hAnsi="Times New Roman" w:cs="Times New Roman"/>
+          <w:sz w:val="20"/>
+          <w:szCs w:val="20"/>
+          <w:lang w:val="sr-Latn-RS"/>
+        </w:rPr>
+        <w:t>:</w:t>
       </w:r>
     </w:p>
     <w:tbl>
       <w:tblPr>
-        <w:tblStyle w:val="TableGrid"/>
-        <w:tblW w:w="5018" w:type="dxa"/>
-        <w:tblLayout w:type="fixed"/>
+        <w:tblStyle w:val="GridTable1Light"/>
+        <w:tblW w:w="0" w:type="auto"/>
         <w:tblLook w:val="04A0" w:firstRow="1" w:lastRow="0" w:firstColumn="1" w:lastColumn="0" w:noHBand="0" w:noVBand="1"/>
       </w:tblPr>
       <w:tblGrid>
-        <w:gridCol w:w="2510"/>
-        <w:gridCol w:w="2508"/>
+        <w:gridCol w:w="2509"/>
+        <w:gridCol w:w="2509"/>
       </w:tblGrid>
       <w:tr>
+        <w:trPr>
+          <w:cnfStyle w:val="100000000000" w:firstRow="1" w:lastRow="0" w:firstColumn="0" w:lastColumn="0" w:oddVBand="0" w:evenVBand="0" w:oddHBand="0" w:evenHBand="0" w:firstRowFirstColumn="0" w:firstRowLastColumn="0" w:lastRowFirstColumn="0" w:lastRowLastColumn="0"/>
+        </w:trPr>
+        <w:tc>
+          <w:tcPr>
+            <w:cnfStyle w:val="001000000000" w:firstRow="0" w:lastRow="0" w:firstColumn="1" w:lastColumn="0" w:oddVBand="0" w:evenVBand="0" w:oddHBand="0" w:evenHBand="0" w:firstRowFirstColumn="0" w:firstRowLastColumn="0" w:lastRowFirstColumn="0" w:lastRowLastColumn="0"/>
+            <w:tcW w:w="2509" w:type="dxa"/>
+          </w:tcPr>
+          <w:p>
+            <w:pPr>
+              <w:rPr>
+                <w:rFonts w:ascii="Times New Roman" w:hAnsi="Times New Roman" w:cs="Times New Roman"/>
+                <w:sz w:val="20"/>
+                <w:szCs w:val="20"/>
+                <w:lang w:val="sr-Latn-RS"/>
+              </w:rPr>
+            </w:pPr>
+            <w:r>
+              <w:rPr>
+                <w:rFonts w:ascii="Times New Roman" w:hAnsi="Times New Roman" w:cs="Times New Roman"/>
+                <w:sz w:val="20"/>
+                <w:szCs w:val="20"/>
+                <w:lang w:val="sr-Latn-RS"/>
+              </w:rPr>
+              <w:t>ID presude iz testnog skupa</w:t>
+            </w:r>
+          </w:p>
+        </w:tc>
         <w:tc>
           <w:tcPr>
             <w:tcW w:w="2509" w:type="dxa"/>
           </w:tcPr>
           <w:p>
             <w:pPr>
-              <w:spacing w:after="0" w:line="240" w:lineRule="auto"/>
-              <w:jc w:val="both"/>
+              <w:cnfStyle w:val="100000000000" w:firstRow="1" w:lastRow="0" w:firstColumn="0" w:lastColumn="0" w:oddVBand="0" w:evenVBand="0" w:oddHBand="0" w:evenHBand="0" w:firstRowFirstColumn="0" w:firstRowLastColumn="0" w:lastRowFirstColumn="0" w:lastRowLastColumn="0"/>
               <w:rPr>
                 <w:rFonts w:ascii="Times New Roman" w:hAnsi="Times New Roman" w:cs="Times New Roman"/>
                 <w:sz w:val="20"/>
@@ -3542,37 +3258,12 @@
             </w:pPr>
             <w:r>
               <w:rPr>
-                <w:rFonts w:ascii="Times New Roman" w:eastAsia="Calibri" w:hAnsi="Times New Roman" w:cs="Times New Roman"/>
+                <w:rFonts w:ascii="Times New Roman" w:hAnsi="Times New Roman" w:cs="Times New Roman"/>
                 <w:sz w:val="20"/>
                 <w:szCs w:val="20"/>
                 <w:lang w:val="sr-Latn-RS"/>
               </w:rPr>
-              <w:t>TextRank + IDF</w:t>
-            </w:r>
-          </w:p>
-        </w:tc>
-        <w:tc>
-          <w:tcPr>
-            <w:tcW w:w="2508" w:type="dxa"/>
-          </w:tcPr>
-          <w:p>
-            <w:pPr>
-              <w:spacing w:after="0" w:line="240" w:lineRule="auto"/>
-              <w:jc w:val="both"/>
-              <w:rPr>
-                <w:rFonts w:ascii="Times New Roman" w:hAnsi="Times New Roman" w:cs="Times New Roman"/>
-                <w:sz w:val="20"/>
-                <w:szCs w:val="20"/>
-                <w:lang w:val="sr-Latn-RS"/>
-              </w:rPr>
-            </w:pPr>
-            <w:commentRangeStart w:id="2"/>
-            <w:commentRangeEnd w:id="2"/>
-            <w:r>
-              <w:rPr>
-                <w:rFonts w:ascii="Times New Roman" w:eastAsia="Calibri" w:hAnsi="Times New Roman" w:cs="Times New Roman"/>
-              </w:rPr>
-              <w:commentReference w:id="2"/>
+              <w:t>ID presude iz trening skupa</w:t>
             </w:r>
           </w:p>
         </w:tc>
@@ -3580,14 +3271,16 @@
       <w:tr>
         <w:tc>
           <w:tcPr>
+            <w:cnfStyle w:val="001000000000" w:firstRow="0" w:lastRow="0" w:firstColumn="1" w:lastColumn="0" w:oddVBand="0" w:evenVBand="0" w:oddHBand="0" w:evenHBand="0" w:firstRowFirstColumn="0" w:firstRowLastColumn="0" w:lastRowFirstColumn="0" w:lastRowLastColumn="0"/>
             <w:tcW w:w="2509" w:type="dxa"/>
           </w:tcPr>
           <w:p>
             <w:pPr>
-              <w:spacing w:after="0" w:line="240" w:lineRule="auto"/>
               <w:jc w:val="both"/>
               <w:rPr>
                 <w:rFonts w:ascii="Times New Roman" w:hAnsi="Times New Roman" w:cs="Times New Roman"/>
+                <w:b w:val="0"/>
+                <w:bCs w:val="0"/>
                 <w:sz w:val="20"/>
                 <w:szCs w:val="20"/>
                 <w:lang w:val="sr-Latn-RS"/>
@@ -3595,23 +3288,36 @@
             </w:pPr>
             <w:r>
               <w:rPr>
-                <w:rFonts w:ascii="Times New Roman" w:eastAsia="Calibri" w:hAnsi="Times New Roman" w:cs="Times New Roman"/>
+                <w:rFonts w:ascii="Times New Roman" w:hAnsi="Times New Roman" w:cs="Times New Roman"/>
+                <w:b w:val="0"/>
+                <w:bCs w:val="0"/>
                 <w:sz w:val="20"/>
                 <w:szCs w:val="20"/>
                 <w:lang w:val="sr-Latn-RS"/>
               </w:rPr>
-              <w:t>Word2Vec</w:t>
+              <w:t>199040.</w:t>
+            </w:r>
+            <w:r>
+              <w:rPr>
+                <w:rFonts w:ascii="Times New Roman" w:hAnsi="Times New Roman" w:cs="Times New Roman"/>
+                <w:b w:val="0"/>
+                <w:bCs w:val="0"/>
+                <w:sz w:val="20"/>
+                <w:szCs w:val="20"/>
+                <w:lang w:val="sr-Latn-RS"/>
+              </w:rPr>
+              <w:t>json</w:t>
             </w:r>
           </w:p>
         </w:tc>
         <w:tc>
           <w:tcPr>
-            <w:tcW w:w="2508" w:type="dxa"/>
+            <w:tcW w:w="2509" w:type="dxa"/>
           </w:tcPr>
           <w:p>
             <w:pPr>
-              <w:spacing w:after="0" w:line="240" w:lineRule="auto"/>
               <w:jc w:val="both"/>
+              <w:cnfStyle w:val="000000000000" w:firstRow="0" w:lastRow="0" w:firstColumn="0" w:lastColumn="0" w:oddVBand="0" w:evenVBand="0" w:oddHBand="0" w:evenHBand="0" w:firstRowFirstColumn="0" w:firstRowLastColumn="0" w:lastRowFirstColumn="0" w:lastRowLastColumn="0"/>
               <w:rPr>
                 <w:rFonts w:ascii="Times New Roman" w:hAnsi="Times New Roman" w:cs="Times New Roman"/>
                 <w:sz w:val="20"/>
@@ -3619,20 +3325,139 @@
                 <w:lang w:val="sr-Latn-RS"/>
               </w:rPr>
             </w:pPr>
+            <w:r>
+              <w:rPr>
+                <w:rFonts w:ascii="Times New Roman" w:hAnsi="Times New Roman" w:cs="Times New Roman"/>
+                <w:sz w:val="20"/>
+                <w:szCs w:val="20"/>
+                <w:lang w:val="sr-Latn-RS"/>
+              </w:rPr>
+              <w:t>195731.json</w:t>
+            </w:r>
+            <w:r>
+              <w:rPr>
+                <w:rFonts w:ascii="Times New Roman" w:hAnsi="Times New Roman" w:cs="Times New Roman"/>
+                <w:sz w:val="20"/>
+                <w:szCs w:val="20"/>
+                <w:lang w:val="sr-Latn-RS"/>
+              </w:rPr>
+              <w:t xml:space="preserve">, </w:t>
+            </w:r>
+            <w:r>
+              <w:rPr>
+                <w:rFonts w:ascii="Times New Roman" w:hAnsi="Times New Roman" w:cs="Times New Roman"/>
+                <w:sz w:val="20"/>
+                <w:szCs w:val="20"/>
+                <w:lang w:val="sr-Latn-RS"/>
+              </w:rPr>
+              <w:t>195810.json</w:t>
+            </w:r>
+            <w:r>
+              <w:rPr>
+                <w:rFonts w:ascii="Times New Roman" w:hAnsi="Times New Roman" w:cs="Times New Roman"/>
+                <w:sz w:val="20"/>
+                <w:szCs w:val="20"/>
+                <w:lang w:val="sr-Latn-RS"/>
+              </w:rPr>
+              <w:t xml:space="preserve">, </w:t>
+            </w:r>
+            <w:r>
+              <w:rPr>
+                <w:rFonts w:ascii="Times New Roman" w:hAnsi="Times New Roman" w:cs="Times New Roman"/>
+                <w:sz w:val="20"/>
+                <w:szCs w:val="20"/>
+                <w:lang w:val="sr-Latn-RS"/>
+              </w:rPr>
+              <w:t>195914.json</w:t>
+            </w:r>
+            <w:r>
+              <w:rPr>
+                <w:rFonts w:ascii="Times New Roman" w:hAnsi="Times New Roman" w:cs="Times New Roman"/>
+                <w:sz w:val="20"/>
+                <w:szCs w:val="20"/>
+                <w:lang w:val="sr-Latn-RS"/>
+              </w:rPr>
+              <w:t xml:space="preserve">, </w:t>
+            </w:r>
+            <w:r>
+              <w:rPr>
+                <w:rFonts w:ascii="Times New Roman" w:hAnsi="Times New Roman" w:cs="Times New Roman"/>
+                <w:sz w:val="20"/>
+                <w:szCs w:val="20"/>
+                <w:lang w:val="sr-Latn-RS"/>
+              </w:rPr>
+              <w:t>196012.json</w:t>
+            </w:r>
+            <w:r>
+              <w:rPr>
+                <w:rFonts w:ascii="Times New Roman" w:hAnsi="Times New Roman" w:cs="Times New Roman"/>
+                <w:sz w:val="20"/>
+                <w:szCs w:val="20"/>
+                <w:lang w:val="sr-Latn-RS"/>
+              </w:rPr>
+              <w:t xml:space="preserve">, </w:t>
+            </w:r>
+            <w:r>
+              <w:rPr>
+                <w:rFonts w:ascii="Times New Roman" w:hAnsi="Times New Roman" w:cs="Times New Roman"/>
+                <w:sz w:val="20"/>
+                <w:szCs w:val="20"/>
+                <w:lang w:val="sr-Latn-RS"/>
+              </w:rPr>
+              <w:t>196162.json</w:t>
+            </w:r>
+            <w:r>
+              <w:rPr>
+                <w:rFonts w:ascii="Times New Roman" w:hAnsi="Times New Roman" w:cs="Times New Roman"/>
+                <w:sz w:val="20"/>
+                <w:szCs w:val="20"/>
+                <w:lang w:val="sr-Latn-RS"/>
+              </w:rPr>
+              <w:t xml:space="preserve">, </w:t>
+            </w:r>
+            <w:r>
+              <w:rPr>
+                <w:rFonts w:ascii="Times New Roman" w:hAnsi="Times New Roman" w:cs="Times New Roman"/>
+                <w:sz w:val="20"/>
+                <w:szCs w:val="20"/>
+                <w:lang w:val="sr-Latn-RS"/>
+              </w:rPr>
+              <w:t>196352.json</w:t>
+            </w:r>
+            <w:r>
+              <w:rPr>
+                <w:rFonts w:ascii="Times New Roman" w:hAnsi="Times New Roman" w:cs="Times New Roman"/>
+                <w:sz w:val="20"/>
+                <w:szCs w:val="20"/>
+                <w:lang w:val="sr-Latn-RS"/>
+              </w:rPr>
+              <w:t xml:space="preserve">, </w:t>
+            </w:r>
+            <w:r>
+              <w:rPr>
+                <w:rFonts w:ascii="Times New Roman" w:hAnsi="Times New Roman" w:cs="Times New Roman"/>
+                <w:sz w:val="20"/>
+                <w:szCs w:val="20"/>
+                <w:lang w:val="sr-Latn-RS"/>
+              </w:rPr>
+              <w:t>196395.json</w:t>
+            </w:r>
           </w:p>
         </w:tc>
       </w:tr>
       <w:tr>
         <w:tc>
           <w:tcPr>
+            <w:cnfStyle w:val="001000000000" w:firstRow="0" w:lastRow="0" w:firstColumn="1" w:lastColumn="0" w:oddVBand="0" w:evenVBand="0" w:oddHBand="0" w:evenHBand="0" w:firstRowFirstColumn="0" w:firstRowLastColumn="0" w:lastRowFirstColumn="0" w:lastRowLastColumn="0"/>
             <w:tcW w:w="2509" w:type="dxa"/>
           </w:tcPr>
           <w:p>
             <w:pPr>
-              <w:spacing w:after="0" w:line="240" w:lineRule="auto"/>
               <w:jc w:val="both"/>
               <w:rPr>
                 <w:rFonts w:ascii="Times New Roman" w:hAnsi="Times New Roman" w:cs="Times New Roman"/>
+                <w:b w:val="0"/>
+                <w:bCs w:val="0"/>
                 <w:sz w:val="20"/>
                 <w:szCs w:val="20"/>
                 <w:lang w:val="sr-Latn-RS"/>
@@ -3640,32 +3465,25 @@
             </w:pPr>
             <w:r>
               <w:rPr>
-                <w:rFonts w:ascii="Times New Roman" w:eastAsia="Calibri" w:hAnsi="Times New Roman" w:cs="Times New Roman"/>
+                <w:rFonts w:ascii="Times New Roman" w:hAnsi="Times New Roman" w:cs="Times New Roman"/>
+                <w:b w:val="0"/>
+                <w:bCs w:val="0"/>
                 <w:sz w:val="20"/>
                 <w:szCs w:val="20"/>
                 <w:lang w:val="sr-Latn-RS"/>
               </w:rPr>
-              <w:t>Word2Ve</w:t>
-            </w:r>
-            <w:r>
-              <w:rPr>
-                <w:rFonts w:ascii="Times New Roman" w:eastAsia="Calibri" w:hAnsi="Times New Roman" w:cs="Times New Roman"/>
-                <w:sz w:val="20"/>
-                <w:szCs w:val="20"/>
-                <w:lang w:val="sr-Latn-RS"/>
-              </w:rPr>
-              <w:t>c + IDF</w:t>
+              <w:t>199046.json</w:t>
             </w:r>
           </w:p>
         </w:tc>
         <w:tc>
           <w:tcPr>
-            <w:tcW w:w="2508" w:type="dxa"/>
+            <w:tcW w:w="2509" w:type="dxa"/>
           </w:tcPr>
           <w:p>
             <w:pPr>
-              <w:spacing w:after="0" w:line="240" w:lineRule="auto"/>
               <w:jc w:val="both"/>
+              <w:cnfStyle w:val="000000000000" w:firstRow="0" w:lastRow="0" w:firstColumn="0" w:lastColumn="0" w:oddVBand="0" w:evenVBand="0" w:oddHBand="0" w:evenHBand="0" w:firstRowFirstColumn="0" w:firstRowLastColumn="0" w:lastRowFirstColumn="0" w:lastRowLastColumn="0"/>
               <w:rPr>
                 <w:rFonts w:ascii="Times New Roman" w:hAnsi="Times New Roman" w:cs="Times New Roman"/>
                 <w:sz w:val="20"/>
@@ -3673,20 +3491,67 @@
                 <w:lang w:val="sr-Latn-RS"/>
               </w:rPr>
             </w:pPr>
+            <w:r>
+              <w:rPr>
+                <w:rFonts w:ascii="Times New Roman" w:hAnsi="Times New Roman" w:cs="Times New Roman"/>
+                <w:sz w:val="20"/>
+                <w:szCs w:val="20"/>
+                <w:lang w:val="sr-Latn-RS"/>
+              </w:rPr>
+              <w:t>195672.json</w:t>
+            </w:r>
+            <w:r>
+              <w:rPr>
+                <w:rFonts w:ascii="Times New Roman" w:hAnsi="Times New Roman" w:cs="Times New Roman"/>
+                <w:sz w:val="20"/>
+                <w:szCs w:val="20"/>
+                <w:lang w:val="sr-Latn-RS"/>
+              </w:rPr>
+              <w:t xml:space="preserve">, </w:t>
+            </w:r>
+            <w:r>
+              <w:rPr>
+                <w:rFonts w:ascii="Times New Roman" w:hAnsi="Times New Roman" w:cs="Times New Roman"/>
+                <w:sz w:val="20"/>
+                <w:szCs w:val="20"/>
+                <w:lang w:val="sr-Latn-RS"/>
+              </w:rPr>
+              <w:t>195724.json</w:t>
+            </w:r>
+            <w:r>
+              <w:rPr>
+                <w:rFonts w:ascii="Times New Roman" w:hAnsi="Times New Roman" w:cs="Times New Roman"/>
+                <w:sz w:val="20"/>
+                <w:szCs w:val="20"/>
+                <w:lang w:val="sr-Latn-RS"/>
+              </w:rPr>
+              <w:t xml:space="preserve">, </w:t>
+            </w:r>
+            <w:r>
+              <w:rPr>
+                <w:rFonts w:ascii="Times New Roman" w:hAnsi="Times New Roman" w:cs="Times New Roman"/>
+                <w:sz w:val="20"/>
+                <w:szCs w:val="20"/>
+                <w:lang w:val="sr-Latn-RS"/>
+              </w:rPr>
+              <w:t>195889.json</w:t>
+            </w:r>
           </w:p>
         </w:tc>
       </w:tr>
       <w:tr>
         <w:tc>
           <w:tcPr>
+            <w:cnfStyle w:val="001000000000" w:firstRow="0" w:lastRow="0" w:firstColumn="1" w:lastColumn="0" w:oddVBand="0" w:evenVBand="0" w:oddHBand="0" w:evenHBand="0" w:firstRowFirstColumn="0" w:firstRowLastColumn="0" w:lastRowFirstColumn="0" w:lastRowLastColumn="0"/>
             <w:tcW w:w="2509" w:type="dxa"/>
           </w:tcPr>
           <w:p>
             <w:pPr>
-              <w:spacing w:after="0" w:line="240" w:lineRule="auto"/>
               <w:jc w:val="both"/>
               <w:rPr>
                 <w:rFonts w:ascii="Times New Roman" w:hAnsi="Times New Roman" w:cs="Times New Roman"/>
+                <w:b w:val="0"/>
+                <w:bCs w:val="0"/>
                 <w:sz w:val="20"/>
                 <w:szCs w:val="20"/>
                 <w:lang w:val="sr-Latn-RS"/>
@@ -3694,42 +3559,25 @@
             </w:pPr>
             <w:r>
               <w:rPr>
-                <w:rFonts w:ascii="Times New Roman" w:eastAsia="Calibri" w:hAnsi="Times New Roman" w:cs="Times New Roman"/>
+                <w:rFonts w:ascii="Times New Roman" w:hAnsi="Times New Roman" w:cs="Times New Roman"/>
+                <w:b w:val="0"/>
+                <w:bCs w:val="0"/>
                 <w:sz w:val="20"/>
                 <w:szCs w:val="20"/>
                 <w:lang w:val="sr-Latn-RS"/>
               </w:rPr>
-              <w:t>Word2Vec + POS</w:t>
+              <w:t>199070.json</w:t>
             </w:r>
           </w:p>
         </w:tc>
-        <w:tc>
-          <w:tcPr>
-            <w:tcW w:w="2508" w:type="dxa"/>
-          </w:tcPr>
-          <w:p>
-            <w:pPr>
-              <w:spacing w:after="0" w:line="240" w:lineRule="auto"/>
-              <w:jc w:val="both"/>
-              <w:rPr>
-                <w:rFonts w:ascii="Times New Roman" w:hAnsi="Times New Roman" w:cs="Times New Roman"/>
-                <w:sz w:val="20"/>
-                <w:szCs w:val="20"/>
-                <w:lang w:val="sr-Latn-RS"/>
-              </w:rPr>
-            </w:pPr>
-          </w:p>
-        </w:tc>
-      </w:tr>
-      <w:tr>
         <w:tc>
           <w:tcPr>
             <w:tcW w:w="2509" w:type="dxa"/>
           </w:tcPr>
           <w:p>
             <w:pPr>
-              <w:spacing w:after="0" w:line="240" w:lineRule="auto"/>
               <w:jc w:val="both"/>
+              <w:cnfStyle w:val="000000000000" w:firstRow="0" w:lastRow="0" w:firstColumn="0" w:lastColumn="0" w:oddVBand="0" w:evenVBand="0" w:oddHBand="0" w:evenHBand="0" w:firstRowFirstColumn="0" w:firstRowLastColumn="0" w:lastRowFirstColumn="0" w:lastRowLastColumn="0"/>
               <w:rPr>
                 <w:rFonts w:ascii="Times New Roman" w:hAnsi="Times New Roman" w:cs="Times New Roman"/>
                 <w:sz w:val="20"/>
@@ -3739,481 +3587,31 @@
             </w:pPr>
             <w:r>
               <w:rPr>
-                <w:rFonts w:ascii="Times New Roman" w:eastAsia="Calibri" w:hAnsi="Times New Roman" w:cs="Times New Roman"/>
+                <w:rFonts w:ascii="Times New Roman" w:hAnsi="Times New Roman" w:cs="Times New Roman"/>
                 <w:sz w:val="20"/>
                 <w:szCs w:val="20"/>
                 <w:lang w:val="sr-Latn-RS"/>
               </w:rPr>
-              <w:lastRenderedPageBreak/>
-              <w:t>Word2Vec + NER</w:t>
+              <w:t>194977.json</w:t>
             </w:r>
-          </w:p>
-        </w:tc>
-        <w:tc>
-          <w:tcPr>
-            <w:tcW w:w="2508" w:type="dxa"/>
-          </w:tcPr>
-          <w:p>
-            <w:pPr>
-              <w:spacing w:after="0" w:line="240" w:lineRule="auto"/>
-              <w:jc w:val="both"/>
+            <w:r>
               <w:rPr>
                 <w:rFonts w:ascii="Times New Roman" w:hAnsi="Times New Roman" w:cs="Times New Roman"/>
                 <w:sz w:val="20"/>
                 <w:szCs w:val="20"/>
                 <w:lang w:val="sr-Latn-RS"/>
               </w:rPr>
-            </w:pPr>
-          </w:p>
-        </w:tc>
-      </w:tr>
-      <w:tr>
-        <w:tc>
-          <w:tcPr>
-            <w:tcW w:w="2509" w:type="dxa"/>
-          </w:tcPr>
-          <w:p>
-            <w:pPr>
-              <w:spacing w:after="0" w:line="240" w:lineRule="auto"/>
-              <w:jc w:val="both"/>
+              <w:t xml:space="preserve">, </w:t>
+            </w:r>
+            <w:r>
               <w:rPr>
                 <w:rFonts w:ascii="Times New Roman" w:hAnsi="Times New Roman" w:cs="Times New Roman"/>
                 <w:sz w:val="20"/>
                 <w:szCs w:val="20"/>
                 <w:lang w:val="sr-Latn-RS"/>
               </w:rPr>
-            </w:pPr>
-            <w:r>
-              <w:rPr>
-                <w:rFonts w:ascii="Times New Roman" w:eastAsia="Calibri" w:hAnsi="Times New Roman" w:cs="Times New Roman"/>
-                <w:sz w:val="20"/>
-                <w:szCs w:val="20"/>
-                <w:lang w:val="sr-Latn-RS"/>
-              </w:rPr>
-              <w:t>Word2Vec + IDF + POS</w:t>
+              <w:t>195537.json</w:t>
             </w:r>
-          </w:p>
-        </w:tc>
-        <w:tc>
-          <w:tcPr>
-            <w:tcW w:w="2508" w:type="dxa"/>
-          </w:tcPr>
-          <w:p>
-            <w:pPr>
-              <w:spacing w:after="0" w:line="240" w:lineRule="auto"/>
-              <w:jc w:val="both"/>
-              <w:rPr>
-                <w:rFonts w:ascii="Times New Roman" w:hAnsi="Times New Roman" w:cs="Times New Roman"/>
-                <w:sz w:val="20"/>
-                <w:szCs w:val="20"/>
-                <w:lang w:val="sr-Latn-RS"/>
-              </w:rPr>
-            </w:pPr>
-          </w:p>
-        </w:tc>
-      </w:tr>
-      <w:tr>
-        <w:tc>
-          <w:tcPr>
-            <w:tcW w:w="2509" w:type="dxa"/>
-          </w:tcPr>
-          <w:p>
-            <w:pPr>
-              <w:spacing w:after="0" w:line="240" w:lineRule="auto"/>
-              <w:jc w:val="both"/>
-              <w:rPr>
-                <w:rFonts w:ascii="Times New Roman" w:hAnsi="Times New Roman" w:cs="Times New Roman"/>
-                <w:sz w:val="20"/>
-                <w:szCs w:val="20"/>
-                <w:lang w:val="sr-Latn-RS"/>
-              </w:rPr>
-            </w:pPr>
-            <w:r>
-              <w:rPr>
-                <w:rFonts w:ascii="Times New Roman" w:eastAsia="Calibri" w:hAnsi="Times New Roman" w:cs="Times New Roman"/>
-                <w:sz w:val="20"/>
-                <w:szCs w:val="20"/>
-                <w:lang w:val="sr-Latn-RS"/>
-              </w:rPr>
-              <w:t>Word2Vec + IDF + NER</w:t>
-            </w:r>
-          </w:p>
-        </w:tc>
-        <w:tc>
-          <w:tcPr>
-            <w:tcW w:w="2508" w:type="dxa"/>
-          </w:tcPr>
-          <w:p>
-            <w:pPr>
-              <w:spacing w:after="0" w:line="240" w:lineRule="auto"/>
-              <w:jc w:val="both"/>
-              <w:rPr>
-                <w:rFonts w:ascii="Times New Roman" w:hAnsi="Times New Roman" w:cs="Times New Roman"/>
-                <w:sz w:val="20"/>
-                <w:szCs w:val="20"/>
-                <w:lang w:val="sr-Latn-RS"/>
-              </w:rPr>
-            </w:pPr>
-          </w:p>
-        </w:tc>
-      </w:tr>
-      <w:tr>
-        <w:tc>
-          <w:tcPr>
-            <w:tcW w:w="2509" w:type="dxa"/>
-          </w:tcPr>
-          <w:p>
-            <w:pPr>
-              <w:spacing w:after="0" w:line="240" w:lineRule="auto"/>
-              <w:jc w:val="both"/>
-              <w:rPr>
-                <w:rFonts w:ascii="Times New Roman" w:hAnsi="Times New Roman" w:cs="Times New Roman"/>
-                <w:sz w:val="20"/>
-                <w:szCs w:val="20"/>
-                <w:lang w:val="sr-Latn-RS"/>
-              </w:rPr>
-            </w:pPr>
-            <w:r>
-              <w:rPr>
-                <w:rFonts w:ascii="Times New Roman" w:eastAsia="Calibri" w:hAnsi="Times New Roman" w:cs="Times New Roman"/>
-                <w:sz w:val="20"/>
-                <w:szCs w:val="20"/>
-                <w:lang w:val="sr-Latn-RS"/>
-              </w:rPr>
-              <w:t>Word2Vec + POS + NER</w:t>
-            </w:r>
-          </w:p>
-        </w:tc>
-        <w:tc>
-          <w:tcPr>
-            <w:tcW w:w="2508" w:type="dxa"/>
-          </w:tcPr>
-          <w:p>
-            <w:pPr>
-              <w:spacing w:after="0" w:line="240" w:lineRule="auto"/>
-              <w:jc w:val="both"/>
-              <w:rPr>
-                <w:rFonts w:ascii="Times New Roman" w:hAnsi="Times New Roman" w:cs="Times New Roman"/>
-                <w:sz w:val="20"/>
-                <w:szCs w:val="20"/>
-                <w:lang w:val="sr-Latn-RS"/>
-              </w:rPr>
-            </w:pPr>
-          </w:p>
-        </w:tc>
-      </w:tr>
-      <w:tr>
-        <w:tc>
-          <w:tcPr>
-            <w:tcW w:w="2509" w:type="dxa"/>
-          </w:tcPr>
-          <w:p>
-            <w:pPr>
-              <w:spacing w:after="0" w:line="240" w:lineRule="auto"/>
-              <w:jc w:val="both"/>
-              <w:rPr>
-                <w:rFonts w:ascii="Times New Roman" w:hAnsi="Times New Roman" w:cs="Times New Roman"/>
-                <w:sz w:val="20"/>
-                <w:szCs w:val="20"/>
-                <w:lang w:val="sr-Latn-RS"/>
-              </w:rPr>
-            </w:pPr>
-            <w:r>
-              <w:rPr>
-                <w:rFonts w:ascii="Times New Roman" w:eastAsia="Calibri" w:hAnsi="Times New Roman" w:cs="Times New Roman"/>
-                <w:sz w:val="20"/>
-                <w:szCs w:val="20"/>
-                <w:lang w:val="sr-Latn-RS"/>
-              </w:rPr>
-              <w:t>GloVe</w:t>
-            </w:r>
-          </w:p>
-        </w:tc>
-        <w:tc>
-          <w:tcPr>
-            <w:tcW w:w="2508" w:type="dxa"/>
-          </w:tcPr>
-          <w:p>
-            <w:pPr>
-              <w:spacing w:after="0" w:line="240" w:lineRule="auto"/>
-              <w:jc w:val="both"/>
-              <w:rPr>
-                <w:rFonts w:ascii="Times New Roman" w:hAnsi="Times New Roman" w:cs="Times New Roman"/>
-                <w:sz w:val="20"/>
-                <w:szCs w:val="20"/>
-                <w:lang w:val="sr-Latn-RS"/>
-              </w:rPr>
-            </w:pPr>
-          </w:p>
-        </w:tc>
-      </w:tr>
-      <w:tr>
-        <w:tc>
-          <w:tcPr>
-            <w:tcW w:w="2509" w:type="dxa"/>
-          </w:tcPr>
-          <w:p>
-            <w:pPr>
-              <w:spacing w:after="0" w:line="240" w:lineRule="auto"/>
-              <w:jc w:val="both"/>
-              <w:rPr>
-                <w:rFonts w:ascii="Times New Roman" w:hAnsi="Times New Roman" w:cs="Times New Roman"/>
-                <w:sz w:val="20"/>
-                <w:szCs w:val="20"/>
-                <w:lang w:val="sr-Latn-RS"/>
-              </w:rPr>
-            </w:pPr>
-            <w:r>
-              <w:rPr>
-                <w:rFonts w:ascii="Times New Roman" w:eastAsia="Calibri" w:hAnsi="Times New Roman" w:cs="Times New Roman"/>
-                <w:sz w:val="20"/>
-                <w:szCs w:val="20"/>
-                <w:lang w:val="sr-Latn-RS"/>
-              </w:rPr>
-              <w:t>GloVe + IDF</w:t>
-            </w:r>
-          </w:p>
-        </w:tc>
-        <w:tc>
-          <w:tcPr>
-            <w:tcW w:w="2508" w:type="dxa"/>
-          </w:tcPr>
-          <w:p>
-            <w:pPr>
-              <w:spacing w:after="0" w:line="240" w:lineRule="auto"/>
-              <w:jc w:val="both"/>
-              <w:rPr>
-                <w:rFonts w:ascii="Times New Roman" w:hAnsi="Times New Roman" w:cs="Times New Roman"/>
-                <w:sz w:val="20"/>
-                <w:szCs w:val="20"/>
-                <w:lang w:val="sr-Latn-RS"/>
-              </w:rPr>
-            </w:pPr>
-          </w:p>
-        </w:tc>
-      </w:tr>
-      <w:tr>
-        <w:tc>
-          <w:tcPr>
-            <w:tcW w:w="2509" w:type="dxa"/>
-          </w:tcPr>
-          <w:p>
-            <w:pPr>
-              <w:spacing w:after="0" w:line="240" w:lineRule="auto"/>
-              <w:jc w:val="both"/>
-              <w:rPr>
-                <w:rFonts w:ascii="Times New Roman" w:hAnsi="Times New Roman" w:cs="Times New Roman"/>
-                <w:sz w:val="20"/>
-                <w:szCs w:val="20"/>
-                <w:lang w:val="sr-Latn-RS"/>
-              </w:rPr>
-            </w:pPr>
-            <w:r>
-              <w:rPr>
-                <w:rFonts w:ascii="Times New Roman" w:eastAsia="Calibri" w:hAnsi="Times New Roman" w:cs="Times New Roman"/>
-                <w:sz w:val="20"/>
-                <w:szCs w:val="20"/>
-                <w:lang w:val="sr-Latn-RS"/>
-              </w:rPr>
-              <w:t>GloVe + POS</w:t>
-            </w:r>
-          </w:p>
-        </w:tc>
-        <w:tc>
-          <w:tcPr>
-            <w:tcW w:w="2508" w:type="dxa"/>
-          </w:tcPr>
-          <w:p>
-            <w:pPr>
-              <w:spacing w:after="0" w:line="240" w:lineRule="auto"/>
-              <w:jc w:val="both"/>
-              <w:rPr>
-                <w:rFonts w:ascii="Times New Roman" w:hAnsi="Times New Roman" w:cs="Times New Roman"/>
-                <w:sz w:val="20"/>
-                <w:szCs w:val="20"/>
-                <w:lang w:val="sr-Latn-RS"/>
-              </w:rPr>
-            </w:pPr>
-          </w:p>
-        </w:tc>
-      </w:tr>
-      <w:tr>
-        <w:tc>
-          <w:tcPr>
-            <w:tcW w:w="2509" w:type="dxa"/>
-          </w:tcPr>
-          <w:p>
-            <w:pPr>
-              <w:spacing w:after="0" w:line="240" w:lineRule="auto"/>
-              <w:jc w:val="both"/>
-              <w:rPr>
-                <w:rFonts w:ascii="Times New Roman" w:hAnsi="Times New Roman" w:cs="Times New Roman"/>
-                <w:sz w:val="20"/>
-                <w:szCs w:val="20"/>
-                <w:lang w:val="sr-Latn-RS"/>
-              </w:rPr>
-            </w:pPr>
-            <w:r>
-              <w:rPr>
-                <w:rFonts w:ascii="Times New Roman" w:eastAsia="Calibri" w:hAnsi="Times New Roman" w:cs="Times New Roman"/>
-                <w:sz w:val="20"/>
-                <w:szCs w:val="20"/>
-                <w:lang w:val="sr-Latn-RS"/>
-              </w:rPr>
-              <w:t>GloVe + NER</w:t>
-            </w:r>
-          </w:p>
-        </w:tc>
-        <w:tc>
-          <w:tcPr>
-            <w:tcW w:w="2508" w:type="dxa"/>
-          </w:tcPr>
-          <w:p>
-            <w:pPr>
-              <w:spacing w:after="0" w:line="240" w:lineRule="auto"/>
-              <w:jc w:val="both"/>
-              <w:rPr>
-                <w:rFonts w:ascii="Times New Roman" w:hAnsi="Times New Roman" w:cs="Times New Roman"/>
-                <w:sz w:val="20"/>
-                <w:szCs w:val="20"/>
-                <w:lang w:val="sr-Latn-RS"/>
-              </w:rPr>
-            </w:pPr>
-          </w:p>
-        </w:tc>
-      </w:tr>
-      <w:tr>
-        <w:tc>
-          <w:tcPr>
-            <w:tcW w:w="2509" w:type="dxa"/>
-          </w:tcPr>
-          <w:p>
-            <w:pPr>
-              <w:spacing w:after="0" w:line="240" w:lineRule="auto"/>
-              <w:jc w:val="both"/>
-              <w:rPr>
-                <w:rFonts w:ascii="Times New Roman" w:hAnsi="Times New Roman" w:cs="Times New Roman"/>
-                <w:sz w:val="20"/>
-                <w:szCs w:val="20"/>
-                <w:lang w:val="sr-Latn-RS"/>
-              </w:rPr>
-            </w:pPr>
-            <w:r>
-              <w:rPr>
-                <w:rFonts w:ascii="Times New Roman" w:eastAsia="Calibri" w:hAnsi="Times New Roman" w:cs="Times New Roman"/>
-                <w:sz w:val="20"/>
-                <w:szCs w:val="20"/>
-                <w:lang w:val="sr-Latn-RS"/>
-              </w:rPr>
-              <w:t>GloVe + IDF + POS</w:t>
-            </w:r>
-          </w:p>
-        </w:tc>
-        <w:tc>
-          <w:tcPr>
-            <w:tcW w:w="2508" w:type="dxa"/>
-          </w:tcPr>
-          <w:p>
-            <w:pPr>
-              <w:spacing w:after="0" w:line="240" w:lineRule="auto"/>
-              <w:jc w:val="both"/>
-              <w:rPr>
-                <w:rFonts w:ascii="Times New Roman" w:hAnsi="Times New Roman" w:cs="Times New Roman"/>
-                <w:sz w:val="20"/>
-                <w:szCs w:val="20"/>
-                <w:lang w:val="sr-Latn-RS"/>
-              </w:rPr>
-            </w:pPr>
-          </w:p>
-        </w:tc>
-      </w:tr>
-      <w:tr>
-        <w:tc>
-          <w:tcPr>
-            <w:tcW w:w="2509" w:type="dxa"/>
-          </w:tcPr>
-          <w:p>
-            <w:pPr>
-              <w:spacing w:after="0" w:line="240" w:lineRule="auto"/>
-              <w:jc w:val="both"/>
-              <w:rPr>
-                <w:rFonts w:ascii="Times New Roman" w:hAnsi="Times New Roman" w:cs="Times New Roman"/>
-                <w:sz w:val="20"/>
-                <w:szCs w:val="20"/>
-                <w:lang w:val="sr-Latn-RS"/>
-              </w:rPr>
-            </w:pPr>
-            <w:r>
-              <w:rPr>
-                <w:rFonts w:ascii="Times New Roman" w:eastAsia="Calibri" w:hAnsi="Times New Roman" w:cs="Times New Roman"/>
-                <w:sz w:val="20"/>
-                <w:szCs w:val="20"/>
-                <w:lang w:val="sr-Latn-RS"/>
-              </w:rPr>
-              <w:t>GloVe + IDF + NER</w:t>
-            </w:r>
-          </w:p>
-        </w:tc>
-        <w:tc>
-          <w:tcPr>
-            <w:tcW w:w="2508" w:type="dxa"/>
-          </w:tcPr>
-          <w:p>
-            <w:pPr>
-              <w:spacing w:after="0" w:line="240" w:lineRule="auto"/>
-              <w:jc w:val="both"/>
-              <w:rPr>
-                <w:rFonts w:ascii="Times New Roman" w:hAnsi="Times New Roman" w:cs="Times New Roman"/>
-                <w:sz w:val="20"/>
-                <w:szCs w:val="20"/>
-                <w:lang w:val="sr-Latn-RS"/>
-              </w:rPr>
-            </w:pPr>
-          </w:p>
-        </w:tc>
-      </w:tr>
-      <w:tr>
-        <w:tc>
-          <w:tcPr>
-            <w:tcW w:w="2509" w:type="dxa"/>
-          </w:tcPr>
-          <w:p>
-            <w:pPr>
-              <w:spacing w:after="0" w:line="240" w:lineRule="auto"/>
-              <w:jc w:val="both"/>
-              <w:rPr>
-                <w:rFonts w:ascii="Times New Roman" w:hAnsi="Times New Roman" w:cs="Times New Roman"/>
-                <w:sz w:val="20"/>
-                <w:szCs w:val="20"/>
-                <w:lang w:val="sr-Latn-RS"/>
-              </w:rPr>
-            </w:pPr>
-            <w:r>
-              <w:rPr>
-                <w:rFonts w:ascii="Times New Roman" w:eastAsia="Calibri" w:hAnsi="Times New Roman" w:cs="Times New Roman"/>
-                <w:sz w:val="20"/>
-                <w:szCs w:val="20"/>
-                <w:lang w:val="sr-Latn-RS"/>
-              </w:rPr>
-              <w:t>GloVe + POS + NER</w:t>
-            </w:r>
-          </w:p>
-        </w:tc>
-        <w:tc>
-          <w:tcPr>
-            <w:tcW w:w="2508" w:type="dxa"/>
-          </w:tcPr>
-          <w:p>
-            <w:pPr>
-              <w:spacing w:after="0" w:line="240" w:lineRule="auto"/>
-              <w:jc w:val="both"/>
-              <w:rPr>
-                <w:rFonts w:ascii="Times New Roman" w:hAnsi="Times New Roman" w:cs="Times New Roman"/>
-                <w:sz w:val="20"/>
-                <w:szCs w:val="20"/>
-                <w:lang w:val="sr-Latn-RS"/>
-              </w:rPr>
-            </w:pPr>
           </w:p>
         </w:tc>
       </w:tr>
@@ -4229,6 +3627,56 @@
           <w:lang w:val="sr-Latn-RS"/>
         </w:rPr>
       </w:pPr>
+    </w:p>
+    <w:p>
+      <w:pPr>
+        <w:ind w:firstLine="360"/>
+        <w:jc w:val="both"/>
+        <w:rPr>
+          <w:rFonts w:ascii="Times New Roman" w:hAnsi="Times New Roman" w:cs="Times New Roman"/>
+          <w:sz w:val="20"/>
+          <w:szCs w:val="20"/>
+          <w:lang w:val="sr-Latn-RS"/>
+        </w:rPr>
+      </w:pPr>
+      <w:r>
+        <w:rPr>
+          <w:rFonts w:ascii="Times New Roman" w:hAnsi="Times New Roman" w:cs="Times New Roman"/>
+          <w:sz w:val="20"/>
+          <w:szCs w:val="20"/>
+          <w:lang w:val="sr-Latn-RS"/>
+        </w:rPr>
+        <w:t xml:space="preserve">Tačnost ovih izlaza moguće je utvrditi samo čitanjem presuda, nakon jasno uspostavljene definicije </w:t>
+      </w:r>
+      <w:r>
+        <w:rPr>
+          <w:rFonts w:ascii="Times New Roman" w:hAnsi="Times New Roman" w:cs="Times New Roman"/>
+          <w:i/>
+          <w:iCs/>
+          <w:sz w:val="20"/>
+          <w:szCs w:val="20"/>
+          <w:lang w:val="sr-Latn-RS"/>
+        </w:rPr>
+        <w:t>sličnosti presuda</w:t>
+      </w:r>
+      <w:r>
+        <w:rPr>
+          <w:rFonts w:ascii="Times New Roman" w:hAnsi="Times New Roman" w:cs="Times New Roman"/>
+          <w:sz w:val="20"/>
+          <w:szCs w:val="20"/>
+          <w:lang w:val="sr-Latn-RS"/>
+        </w:rPr>
+        <w:t>. U ovom trenutku, tačna provera izlaza nije moguća</w:t>
+      </w:r>
+      <w:r>
+        <w:rPr>
+          <w:rFonts w:ascii="Times New Roman" w:hAnsi="Times New Roman" w:cs="Times New Roman"/>
+          <w:sz w:val="20"/>
+          <w:szCs w:val="20"/>
+          <w:lang w:val="sr-Latn-RS"/>
+        </w:rPr>
+        <w:t>.</w:t>
+      </w:r>
     </w:p>
     <w:p>
       <w:pPr>
@@ -4272,43 +3720,7 @@
           <w:szCs w:val="20"/>
           <w:lang w:val="sr-Latn-RS"/>
         </w:rPr>
-        <w:t xml:space="preserve">Ovaj rad nastao je </w:t>
-      </w:r>
-      <w:r>
-        <w:rPr>
-          <w:rFonts w:ascii="Times New Roman" w:hAnsi="Times New Roman" w:cs="Times New Roman"/>
-          <w:sz w:val="20"/>
-          <w:szCs w:val="20"/>
-          <w:lang w:val="sr-Latn-RS"/>
-        </w:rPr>
-        <w:t xml:space="preserve">sa zadatkom rešavanja problema efikasne pretrage prethodnih sudskih presuda koje su po sadržaju slične posmatranoj presudi. Potreba za rešavanjem opisanog problema javlja se u zemljama koje implementiraju </w:t>
-      </w:r>
-      <w:r>
-        <w:rPr>
-          <w:rFonts w:ascii="Times New Roman" w:hAnsi="Times New Roman" w:cs="Times New Roman"/>
-          <w:sz w:val="20"/>
-          <w:szCs w:val="20"/>
-          <w:lang w:val="sr-Latn-RS"/>
-        </w:rPr>
-        <w:t>pravni sistem</w:t>
-      </w:r>
-      <w:r>
-        <w:rPr>
-          <w:rFonts w:ascii="Times New Roman" w:hAnsi="Times New Roman" w:cs="Times New Roman"/>
-          <w:sz w:val="20"/>
-          <w:szCs w:val="20"/>
-          <w:lang w:val="sr-Latn-RS"/>
-        </w:rPr>
-        <w:t xml:space="preserve"> gde na presudu utiču </w:t>
-      </w:r>
-      <w:r>
-        <w:rPr>
-          <w:rFonts w:ascii="Times New Roman" w:hAnsi="Times New Roman" w:cs="Times New Roman"/>
-          <w:sz w:val="20"/>
-          <w:szCs w:val="20"/>
-          <w:lang w:val="sr-Latn-RS"/>
-        </w:rPr>
-        <w:t>ishodni prethodnih sličnih presuda.</w:t>
+        <w:t>Ovaj rad nastao je sa zadatkom rešavanja problema efikasne pretrage prethodnih sudskih presuda koje su po sadržaju slične posmatranoj presudi. Potreba za rešavanjem opisanog problema javlja se u zemljama koje implementiraju pravni sistem gde na presudu utiču ishodni prethodnih sličnih presuda.</w:t>
       </w:r>
     </w:p>
     <w:p>
@@ -4349,25 +3761,7 @@
           <w:szCs w:val="20"/>
           <w:lang w:val="sr-Latn-RS"/>
         </w:rPr>
-        <w:t xml:space="preserve"> algoritma za dobijanje najvažnihi re</w:t>
-      </w:r>
-      <w:r>
-        <w:rPr>
-          <w:rFonts w:ascii="Times New Roman" w:hAnsi="Times New Roman" w:cs="Times New Roman"/>
-          <w:sz w:val="20"/>
-          <w:szCs w:val="20"/>
-          <w:lang w:val="sr-Latn-RS"/>
-        </w:rPr>
-        <w:t>čenica, a zatim primenu TF-IDF i GTF metoda na te rečenice. Na taj način dobijen je jedinstven vektor karakteristika za svaki dokument.  Sledeći korak podrazumeva primenu kosinusne sličnosti, za izdvajanje najsličnijih presuda. Drugi deo eksperimenta vekto</w:t>
-      </w:r>
-      <w:r>
-        <w:rPr>
-          <w:rFonts w:ascii="Times New Roman" w:hAnsi="Times New Roman" w:cs="Times New Roman"/>
-          <w:sz w:val="20"/>
-          <w:szCs w:val="20"/>
-          <w:lang w:val="sr-Latn-RS"/>
-        </w:rPr>
-        <w:t xml:space="preserve">r karakteristika dokumenta pronalazi upotrebom Word2Vec i GloVe modela. Kombinacijom izlaza ovih modela sa vektorima dobijenim primenom </w:t>
+        <w:t xml:space="preserve"> algoritma za dobijanje najvažnihi rečenica, a zatim primenu TF-IDF i GTF metoda na te rečenice. Na taj način dobijen je jedinstven vektor karakteristika za svaki dokument.  Sledeći korak podrazumeva primenu kosinusne sličnosti, za izdvajanje najsličnijih presuda. Drugi deo eksperimenta vektor karakteristika dokumenta pronalazi upotrebom Word2Vec i GloVe modela. Kombinacijom izlaza ovih modela sa vektorima dobijenim primenom </w:t>
       </w:r>
       <w:r>
         <w:rPr>
@@ -4427,16 +3821,7 @@
           <w:szCs w:val="20"/>
           <w:lang w:val="sr-Latn-RS"/>
         </w:rPr>
-        <w:t xml:space="preserve"> tehnika, obogaćena je semantika teksta, tako što se određenim rečima daje viši prioritet. Kombinovanjem m</w:t>
-      </w:r>
-      <w:r>
-        <w:rPr>
-          <w:rFonts w:ascii="Times New Roman" w:hAnsi="Times New Roman" w:cs="Times New Roman"/>
-          <w:sz w:val="20"/>
-          <w:szCs w:val="20"/>
-          <w:lang w:val="sr-Latn-RS"/>
-        </w:rPr>
-        <w:t>odela i navedenih tehnika, uočeno je 14 eksperimenata čije smo rezultate beležili.</w:t>
+        <w:t xml:space="preserve"> tehnika, obogaćena je semantika teksta, tako što se određenim rečima daje viši prioritet. Kombinovanjem modela i navedenih tehnika, uočeno je 14 eksperimenata čije smo rezultate beležili.</w:t>
       </w:r>
     </w:p>
     <w:p>
@@ -4457,16 +3842,7 @@
           <w:szCs w:val="20"/>
           <w:lang w:val="sr-Latn-RS"/>
         </w:rPr>
-        <w:t>Evaluacija performansi modela i primenjenih tehnika predstavlja veliki izazov s obzirom na nedostatak anotiranih podataka i domenskog (pravog) znanja. Takođe, sama definicij</w:t>
-      </w:r>
-      <w:r>
-        <w:rPr>
-          <w:rFonts w:ascii="Times New Roman" w:hAnsi="Times New Roman" w:cs="Times New Roman"/>
-          <w:sz w:val="20"/>
-          <w:szCs w:val="20"/>
-          <w:lang w:val="sr-Latn-RS"/>
-        </w:rPr>
-        <w:t xml:space="preserve">a pojma </w:t>
+        <w:t xml:space="preserve">Evaluacija performansi modela i primenjenih tehnika predstavlja veliki izazov s obzirom na nedostatak anotiranih podataka i domenskog (pravog) znanja. Takođe, sama definicija pojma </w:t>
       </w:r>
       <w:r>
         <w:rPr>
@@ -4486,16 +3862,16 @@
           <w:szCs w:val="20"/>
           <w:lang w:val="sr-Latn-RS"/>
         </w:rPr>
-        <w:t xml:space="preserve"> može biti interpretirana na različite načine. Zbog toga je odlučeno da se evaluacija vrši poređenjem izlaza modela. Naime, prvi uslov za valjan rad modela je da se u određenom procentu poklapaju njihovi izlazi. Zatim je potrebno r</w:t>
-      </w:r>
-      <w:r>
-        <w:rPr>
-          <w:rFonts w:ascii="Times New Roman" w:hAnsi="Times New Roman" w:cs="Times New Roman"/>
-          <w:sz w:val="20"/>
-          <w:szCs w:val="20"/>
-          <w:lang w:val="sr-Latn-RS"/>
-        </w:rPr>
-        <w:t>učno pregledati presude označene kao slične, da bi odluka modela bila potvrđena.</w:t>
+        <w:t xml:space="preserve"> može biti interpretirana na različite načine. Zbog toga je odlučeno da se evaluacija vrši poređenjem izlaza modela. Naime, prvi uslov za valjan rad modela je da se u određenom procentu poklapaju njihovi izlazi. Zatim je potrebno ručno pregledati </w:t>
+      </w:r>
+      <w:r>
+        <w:rPr>
+          <w:rFonts w:ascii="Times New Roman" w:hAnsi="Times New Roman" w:cs="Times New Roman"/>
+          <w:sz w:val="20"/>
+          <w:szCs w:val="20"/>
+          <w:lang w:val="sr-Latn-RS"/>
+        </w:rPr>
+        <w:t>presude označene kao slične, da bi odluka modela bila potvrđena.</w:t>
       </w:r>
     </w:p>
     <w:p>
@@ -4516,16 +3892,7 @@
           <w:szCs w:val="20"/>
           <w:lang w:val="sr-Latn-RS"/>
         </w:rPr>
-        <w:t>Buduća angažovanja na ovom radu bi trebalo koncentrisati na problem evaluacije. Tu spada angažovanje domenskih eksperata u interpretaciji izlaza modela ili masovno anotiranje</w:t>
-      </w:r>
-      <w:r>
-        <w:rPr>
-          <w:rFonts w:ascii="Times New Roman" w:hAnsi="Times New Roman" w:cs="Times New Roman"/>
-          <w:sz w:val="20"/>
-          <w:szCs w:val="20"/>
-          <w:lang w:val="sr-Latn-RS"/>
-        </w:rPr>
-        <w:t xml:space="preserve"> skupa podataka. Na ovaj način evaluacija bi dala pouzdanije i egzaktnije rezultate.</w:t>
+        <w:t>Buduća angažovanja na ovom radu bi trebalo koncentrisati na problem evaluacije. Tu spada angažovanje domenskih eksperata u interpretaciji izlaza modela ili masovno anotiranje skupa podataka. Na ovaj način evaluacija bi dala pouzdanije i egzaktnije rezultate.</w:t>
       </w:r>
     </w:p>
     <w:p>
@@ -4554,7 +3921,7 @@
           <w:lang w:val="sr-Latn-RS"/>
         </w:rPr>
       </w:pPr>
-      <w:bookmarkStart w:id="3" w:name="_Ref97400040"/>
+      <w:bookmarkStart w:id="1" w:name="_Ref97400040"/>
       <w:r>
         <w:rPr>
           <w:rFonts w:ascii="Times New Roman" w:hAnsi="Times New Roman" w:cs="Times New Roman"/>
@@ -4564,7 +3931,7 @@
         </w:rPr>
         <w:t>LITERATUR</w:t>
       </w:r>
-      <w:bookmarkEnd w:id="3"/>
+      <w:bookmarkEnd w:id="1"/>
       <w:r>
         <w:rPr>
           <w:rFonts w:ascii="Times New Roman" w:hAnsi="Times New Roman" w:cs="Times New Roman"/>
@@ -4574,16 +3941,16 @@
         </w:rPr>
         <w:t>A</w:t>
       </w:r>
-      <w:commentRangeStart w:id="4"/>
-      <w:commentRangeEnd w:id="4"/>
-      <w:r>
-        <w:rPr>
-          <w:rFonts w:ascii="Times New Roman" w:hAnsi="Times New Roman" w:cs="Times New Roman"/>
-          <w:sz w:val="20"/>
-          <w:szCs w:val="20"/>
-          <w:lang w:val="sr-Latn-RS"/>
-        </w:rPr>
-        <w:commentReference w:id="4"/>
+      <w:commentRangeStart w:id="2"/>
+      <w:commentRangeEnd w:id="2"/>
+      <w:r>
+        <w:rPr>
+          <w:rFonts w:ascii="Times New Roman" w:hAnsi="Times New Roman" w:cs="Times New Roman"/>
+          <w:sz w:val="20"/>
+          <w:szCs w:val="20"/>
+          <w:lang w:val="sr-Latn-RS"/>
+        </w:rPr>
+        <w:commentReference w:id="2"/>
       </w:r>
       <w:r>
         <w:fldChar w:fldCharType="begin"/>
@@ -4705,16 +4072,7 @@
                 <w:iCs/>
                 <w:lang w:val="sr-Latn-RS"/>
               </w:rPr>
-              <w:t xml:space="preserve">Mandal, A., Chaki, R., Saha, S., Ghosh, K., Pal, A., &amp; Ghosh, S. (2017). Measuring Similarity among Legal Court Case Documents. Proceedings </w:t>
-            </w:r>
-            <w:r>
-              <w:rPr>
-                <w:rFonts w:ascii="Times New Roman" w:hAnsi="Times New Roman" w:cs="Times New Roman"/>
-                <w:i/>
-                <w:iCs/>
-                <w:lang w:val="sr-Latn-RS"/>
-              </w:rPr>
-              <w:t xml:space="preserve">of the 10th Annual ACM India Compute Conference on ZZZ - Compute ’17. doi:10.1145/3140107.3140119 , </w:t>
+              <w:t xml:space="preserve">Mandal, A., Chaki, R., Saha, S., Ghosh, K., Pal, A., &amp; Ghosh, S. (2017). Measuring Similarity among Legal Court Case Documents. Proceedings of the 10th Annual ACM India Compute Conference on ZZZ - Compute ’17. doi:10.1145/3140107.3140119 , </w:t>
             </w:r>
             <w:r>
               <w:rPr>
@@ -4813,14 +4171,7 @@
                 <w:rFonts w:ascii="Times New Roman" w:hAnsi="Times New Roman" w:cs="Times New Roman"/>
                 <w:lang w:val="sr-Latn-RS"/>
               </w:rPr>
-              <w:t>K. Sugathadasa, B. Ayesha, N. de S</w:t>
-            </w:r>
-            <w:r>
-              <w:rPr>
-                <w:rFonts w:ascii="Times New Roman" w:hAnsi="Times New Roman" w:cs="Times New Roman"/>
-                <w:lang w:val="sr-Latn-RS"/>
-              </w:rPr>
-              <w:t xml:space="preserve">ilva, A. S. Perera, V. Jayawardana, D. Lakmal i M. Perera, „Legal Document Retrieval using Document Vector,“ </w:t>
+              <w:t xml:space="preserve">K. Sugathadasa, B. Ayesha, N. de Silva, A. S. Perera, V. Jayawardana, D. Lakmal i M. Perera, „Legal Document Retrieval using Document Vector,“ </w:t>
             </w:r>
             <w:r>
               <w:rPr>
@@ -4944,14 +4295,7 @@
                 <w:rFonts w:ascii="Times New Roman" w:hAnsi="Times New Roman" w:cs="Times New Roman"/>
                 <w:lang w:val="sr-Latn-RS"/>
               </w:rPr>
-              <w:t>D. Thenmozhi, K. Ka</w:t>
-            </w:r>
-            <w:r>
-              <w:rPr>
-                <w:rFonts w:ascii="Times New Roman" w:hAnsi="Times New Roman" w:cs="Times New Roman"/>
-                <w:lang w:val="sr-Latn-RS"/>
-              </w:rPr>
-              <w:t xml:space="preserve">nnan i C. Aravindan, „A Text Similarity Approach for Precedence Retrieval,“ </w:t>
+              <w:t xml:space="preserve">D. Thenmozhi, K. Kannan i C. Aravindan, „A Text Similarity Approach for Precedence Retrieval,“ </w:t>
             </w:r>
             <w:r>
               <w:rPr>
@@ -5031,7 +4375,7 @@
       </w:r>
     </w:p>
   </w:comment>
-  <w:comment w:id="1" w:author="Стеван Гостојић" w:date="2022-03-17T12:23:00Z" w:initials="СГ">
+  <w:comment w:id="2" w:author="Стеван Гостојић" w:date="2022-03-17T12:28:00Z" w:initials="СГ">
     <w:p>
       <w:r>
         <w:rPr>
@@ -5039,223 +4383,7 @@
           <w:sz w:val="20"/>
           <w:lang w:val="sr-Latn-RS"/>
         </w:rPr>
-        <w:t>Ово би могао да буде и UML дијаграм активности.</w:t>
-      </w:r>
-    </w:p>
-  </w:comment>
-  <w:comment w:id="2" w:author="Стеван Гостојић" w:date="2022-03-17T12:25:00Z" w:initials="СГ">
-    <w:p>
-      <w:proofErr w:type="spellStart"/>
-      <w:r>
-        <w:rPr>
-          <w:rFonts w:ascii="Calibri" w:hAnsi="Calibri"/>
-          <w:sz w:val="20"/>
-        </w:rPr>
-        <w:t>Нисам</w:t>
-      </w:r>
-      <w:proofErr w:type="spellEnd"/>
-      <w:r>
-        <w:rPr>
-          <w:rFonts w:ascii="Calibri" w:hAnsi="Calibri"/>
-          <w:sz w:val="20"/>
-        </w:rPr>
-        <w:t xml:space="preserve"> </w:t>
-      </w:r>
-      <w:proofErr w:type="spellStart"/>
-      <w:r>
-        <w:rPr>
-          <w:rFonts w:ascii="Calibri" w:hAnsi="Calibri"/>
-          <w:sz w:val="20"/>
-        </w:rPr>
-        <w:t>разумео</w:t>
-      </w:r>
-      <w:proofErr w:type="spellEnd"/>
-      <w:r>
-        <w:rPr>
-          <w:rFonts w:ascii="Calibri" w:hAnsi="Calibri"/>
-          <w:sz w:val="20"/>
-        </w:rPr>
-        <w:t xml:space="preserve"> </w:t>
-      </w:r>
-      <w:proofErr w:type="spellStart"/>
-      <w:r>
-        <w:rPr>
-          <w:rFonts w:ascii="Calibri" w:hAnsi="Calibri"/>
-          <w:sz w:val="20"/>
-        </w:rPr>
-        <w:t>шта</w:t>
-      </w:r>
-      <w:proofErr w:type="spellEnd"/>
-      <w:r>
-        <w:rPr>
-          <w:rFonts w:ascii="Calibri" w:hAnsi="Calibri"/>
-          <w:sz w:val="20"/>
-        </w:rPr>
-        <w:t xml:space="preserve"> </w:t>
-      </w:r>
-      <w:proofErr w:type="spellStart"/>
-      <w:r>
-        <w:rPr>
-          <w:rFonts w:ascii="Calibri" w:hAnsi="Calibri"/>
-          <w:sz w:val="20"/>
-        </w:rPr>
-        <w:t>треба</w:t>
-      </w:r>
-      <w:proofErr w:type="spellEnd"/>
-      <w:r>
-        <w:rPr>
-          <w:rFonts w:ascii="Calibri" w:hAnsi="Calibri"/>
-          <w:sz w:val="20"/>
-        </w:rPr>
-        <w:t xml:space="preserve"> </w:t>
-      </w:r>
-      <w:proofErr w:type="spellStart"/>
-      <w:r>
-        <w:rPr>
-          <w:rFonts w:ascii="Calibri" w:hAnsi="Calibri"/>
-          <w:sz w:val="20"/>
-        </w:rPr>
-        <w:t>да</w:t>
-      </w:r>
-      <w:proofErr w:type="spellEnd"/>
-      <w:r>
-        <w:rPr>
-          <w:rFonts w:ascii="Calibri" w:hAnsi="Calibri"/>
-          <w:sz w:val="20"/>
-        </w:rPr>
-        <w:t xml:space="preserve"> </w:t>
-      </w:r>
-      <w:proofErr w:type="spellStart"/>
-      <w:r>
-        <w:rPr>
-          <w:rFonts w:ascii="Calibri" w:hAnsi="Calibri"/>
-          <w:sz w:val="20"/>
-        </w:rPr>
-        <w:t>буде</w:t>
-      </w:r>
-      <w:proofErr w:type="spellEnd"/>
-      <w:r>
-        <w:rPr>
-          <w:rFonts w:ascii="Calibri" w:hAnsi="Calibri"/>
-          <w:sz w:val="20"/>
-        </w:rPr>
-        <w:t xml:space="preserve"> </w:t>
-      </w:r>
-      <w:proofErr w:type="spellStart"/>
-      <w:r>
-        <w:rPr>
-          <w:rFonts w:ascii="Calibri" w:hAnsi="Calibri"/>
-          <w:sz w:val="20"/>
-        </w:rPr>
-        <w:t>приказано</w:t>
-      </w:r>
-      <w:proofErr w:type="spellEnd"/>
-      <w:r>
-        <w:rPr>
-          <w:rFonts w:ascii="Calibri" w:hAnsi="Calibri"/>
-          <w:sz w:val="20"/>
-        </w:rPr>
-        <w:t xml:space="preserve"> у </w:t>
-      </w:r>
-      <w:proofErr w:type="spellStart"/>
-      <w:r>
-        <w:rPr>
-          <w:rFonts w:ascii="Calibri" w:hAnsi="Calibri"/>
-          <w:sz w:val="20"/>
-        </w:rPr>
-        <w:t>другој</w:t>
-      </w:r>
-      <w:proofErr w:type="spellEnd"/>
-      <w:r>
-        <w:rPr>
-          <w:rFonts w:ascii="Calibri" w:hAnsi="Calibri"/>
-          <w:sz w:val="20"/>
-        </w:rPr>
-        <w:t xml:space="preserve"> </w:t>
-      </w:r>
-      <w:proofErr w:type="spellStart"/>
-      <w:r>
-        <w:rPr>
-          <w:rFonts w:ascii="Calibri" w:hAnsi="Calibri"/>
-          <w:sz w:val="20"/>
-        </w:rPr>
-        <w:t>колони</w:t>
-      </w:r>
-      <w:proofErr w:type="spellEnd"/>
-      <w:r>
-        <w:rPr>
-          <w:rFonts w:ascii="Calibri" w:hAnsi="Calibri"/>
-          <w:sz w:val="20"/>
-        </w:rPr>
-        <w:t xml:space="preserve">. </w:t>
-      </w:r>
-      <w:proofErr w:type="spellStart"/>
-      <w:r>
-        <w:rPr>
-          <w:rFonts w:ascii="Calibri" w:hAnsi="Calibri"/>
-          <w:sz w:val="20"/>
-        </w:rPr>
-        <w:t>Кардиналитет</w:t>
-      </w:r>
-      <w:proofErr w:type="spellEnd"/>
-      <w:r>
-        <w:rPr>
-          <w:rFonts w:ascii="Calibri" w:hAnsi="Calibri"/>
-          <w:sz w:val="20"/>
-        </w:rPr>
-        <w:t xml:space="preserve"> </w:t>
-      </w:r>
-      <w:proofErr w:type="spellStart"/>
-      <w:r>
-        <w:rPr>
-          <w:rFonts w:ascii="Calibri" w:hAnsi="Calibri"/>
-          <w:sz w:val="20"/>
-        </w:rPr>
-        <w:t>пресека</w:t>
-      </w:r>
-      <w:proofErr w:type="spellEnd"/>
-      <w:r>
-        <w:rPr>
-          <w:rFonts w:ascii="Calibri" w:hAnsi="Calibri"/>
-          <w:sz w:val="20"/>
-        </w:rPr>
-        <w:t xml:space="preserve"> </w:t>
-      </w:r>
-      <w:proofErr w:type="spellStart"/>
-      <w:r>
-        <w:rPr>
-          <w:rFonts w:ascii="Calibri" w:hAnsi="Calibri"/>
-          <w:sz w:val="20"/>
-        </w:rPr>
-        <w:t>скупова</w:t>
-      </w:r>
-      <w:proofErr w:type="spellEnd"/>
-      <w:r>
-        <w:rPr>
-          <w:rFonts w:ascii="Calibri" w:hAnsi="Calibri"/>
-          <w:sz w:val="20"/>
-        </w:rPr>
-        <w:t>?</w:t>
-      </w:r>
-    </w:p>
-  </w:comment>
-  <w:comment w:id="4" w:author="Стеван Гостојић" w:date="2022-03-17T12:28:00Z" w:initials="СГ">
-    <w:p>
-      <w:r>
-        <w:rPr>
-          <w:rFonts w:ascii="Calibri" w:hAnsi="Calibri"/>
-          <w:sz w:val="20"/>
-          <w:lang w:val="sr-Latn-RS"/>
-        </w:rPr>
-        <w:t>Не знам да ли је проблем у LibreOffice-у, али је код мене на рачунару литература прешла на</w:t>
-      </w:r>
-      <w:r>
-        <w:rPr>
-          <w:rFonts w:ascii="Calibri" w:hAnsi="Calibri"/>
-          <w:sz w:val="20"/>
-          <w:lang w:val="sr-Latn-RS"/>
-        </w:rPr>
-        <w:t xml:space="preserve"> другу страну и простире се у обе колоне.</w:t>
+        <w:t>Не знам да ли је проблем у LibreOffice-у, али је код мене на рачунару литература прешла на другу страну и простире се у обе колоне.</w:t>
       </w:r>
     </w:p>
   </w:comment>
@@ -5265,8 +4393,6 @@
 <file path=word/commentsExtended.xml><?xml version="1.0" encoding="utf-8"?>
 <w15:commentsEx xmlns:wpc="http://schemas.microsoft.com/office/word/2010/wordprocessingCanvas" xmlns:cx="http://schemas.microsoft.com/office/drawing/2014/chartex" xmlns:cx1="http://schemas.microsoft.com/office/drawing/2015/9/8/chartex" xmlns:cx2="http://schemas.microsoft.com/office/drawing/2015/10/21/chartex" xmlns:cx3="http://schemas.microsoft.com/office/drawing/2016/5/9/chartex" xmlns:cx4="http://schemas.microsoft.com/office/drawing/2016/5/10/chartex" xmlns:cx5="http://schemas.microsoft.com/office/drawing/2016/5/11/chartex" xmlns:cx6="http://schemas.microsoft.com/office/drawing/2016/5/12/chartex" xmlns:cx7="http://schemas.microsoft.com/office/drawing/2016/5/13/chartex" xmlns:cx8="http://schemas.microsoft.com/office/drawing/2016/5/14/chartex" xmlns:mc="http://schemas.openxmlformats.org/markup-compatibility/2006" xmlns:aink="http://schemas.microsoft.com/office/drawing/2016/ink" xmlns:am3d="http://schemas.microsoft.com/office/drawing/2017/model3d" xmlns:o="urn:schemas-microsoft-com:office:office" xmlns:r="http://schemas.openxmlformats.org/officeDocument/2006/relationships" xmlns:m="http://schemas.openxmlformats.org/officeDocument/2006/math" xmlns:v="urn:schemas-microsoft-com:vml" xmlns:wp14="http://schemas.microsoft.com/office/word/2010/wordprocessingDrawing" xmlns:wp="http://schemas.openxmlformats.org/drawingml/2006/wordprocessingDrawing" xmlns:w10="urn:schemas-microsoft-com:office:word" xmlns:w="http://schemas.openxmlformats.org/wordprocessingml/2006/main" xmlns:w14="http://schemas.microsoft.com/office/word/2010/wordml" xmlns:w15="http://schemas.microsoft.com/office/word/2012/wordml" xmlns:w16cex="http://schemas.microsoft.com/office/word/2018/wordml/cex" xmlns:w16cid="http://schemas.microsoft.com/office/word/2016/wordml/cid" xmlns:w16="http://schemas.microsoft.com/office/word/2018/wordml" xmlns:w16sdtdh="http://schemas.microsoft.com/office/word/2020/wordml/sdtdatahash" xmlns:w16se="http://schemas.microsoft.com/office/word/2015/wordml/symex" xmlns:wpg="http://schemas.microsoft.com/office/word/2010/wordprocessingGroup" xmlns:wpi="http://schemas.microsoft.com/office/word/2010/wordprocessingInk" xmlns:wne="http://schemas.microsoft.com/office/word/2006/wordml" xmlns:wps="http://schemas.microsoft.com/office/word/2010/wordprocessingShape" mc:Ignorable="w14 w15 w16se w16cid w16 w16cex w16sdtdh wp14">
   <w15:commentEx w15:paraId="2C645679" w15:done="0"/>
-  <w15:commentEx w15:paraId="0F7E777B" w15:done="0"/>
-  <w15:commentEx w15:paraId="01BA54D9" w15:done="0"/>
   <w15:commentEx w15:paraId="3E4D65E6" w15:done="0"/>
 </w15:commentsEx>
 </file>
@@ -5274,8 +4400,6 @@
 <file path=word/commentsExtensible.xml><?xml version="1.0" encoding="utf-8"?>
 <w16cex:commentsExtensible xmlns:wpc="http://schemas.microsoft.com/office/word/2010/wordprocessingCanvas" xmlns:cx="http://schemas.microsoft.com/office/drawing/2014/chartex" xmlns:cx1="http://schemas.microsoft.com/office/drawing/2015/9/8/chartex" xmlns:cx2="http://schemas.microsoft.com/office/drawing/2015/10/21/chartex" xmlns:cx3="http://schemas.microsoft.com/office/drawing/2016/5/9/chartex" xmlns:cx4="http://schemas.microsoft.com/office/drawing/2016/5/10/chartex" xmlns:cx5="http://schemas.microsoft.com/office/drawing/2016/5/11/chartex" xmlns:cx6="http://schemas.microsoft.com/office/drawing/2016/5/12/chartex" xmlns:cx7="http://schemas.microsoft.com/office/drawing/2016/5/13/chartex" xmlns:cx8="http://schemas.microsoft.com/office/drawing/2016/5/14/chartex" xmlns:mc="http://schemas.openxmlformats.org/markup-compatibility/2006" xmlns:aink="http://schemas.microsoft.com/office/drawing/2016/ink" xmlns:am3d="http://schemas.microsoft.com/office/drawing/2017/model3d" xmlns:o="urn:schemas-microsoft-com:office:office" xmlns:r="http://schemas.openxmlformats.org/officeDocument/2006/relationships" xmlns:m="http://schemas.openxmlformats.org/officeDocument/2006/math" xmlns:v="urn:schemas-microsoft-com:vml" xmlns:wp14="http://schemas.microsoft.com/office/word/2010/wordprocessingDrawing" xmlns:wp="http://schemas.openxmlformats.org/drawingml/2006/wordprocessingDrawing" xmlns:w10="urn:schemas-microsoft-com:office:word" xmlns:w="http://schemas.openxmlformats.org/wordprocessingml/2006/main" xmlns:w14="http://schemas.microsoft.com/office/word/2010/wordml" xmlns:w15="http://schemas.microsoft.com/office/word/2012/wordml" xmlns:w16cex="http://schemas.microsoft.com/office/word/2018/wordml/cex" xmlns:w16cid="http://schemas.microsoft.com/office/word/2016/wordml/cid" xmlns:w16="http://schemas.microsoft.com/office/word/2018/wordml" xmlns:w16sdtdh="http://schemas.microsoft.com/office/word/2020/wordml/sdtdatahash" xmlns:w16se="http://schemas.microsoft.com/office/word/2015/wordml/symex" xmlns:wpg="http://schemas.microsoft.com/office/word/2010/wordprocessingGroup" xmlns:wpi="http://schemas.microsoft.com/office/word/2010/wordprocessingInk" xmlns:wne="http://schemas.microsoft.com/office/word/2006/wordml" xmlns:wps="http://schemas.microsoft.com/office/word/2010/wordprocessingShape" mc:Ignorable="w14 w15 w16se w16cid w16 w16cex w16sdtdh wp14">
   <w16cex:commentExtensible w16cex:durableId="25E09CE6" w16cex:dateUtc="2022-03-17T10:55:00Z"/>
-  <w16cex:commentExtensible w16cex:durableId="25E09CE9" w16cex:dateUtc="2022-03-17T11:23:00Z"/>
-  <w16cex:commentExtensible w16cex:durableId="25E09CEA" w16cex:dateUtc="2022-03-17T11:25:00Z"/>
   <w16cex:commentExtensible w16cex:durableId="25E09CED" w16cex:dateUtc="2022-03-17T11:28:00Z"/>
 </w16cex:commentsExtensible>
 </file>
@@ -5283,8 +4407,6 @@
 <file path=word/commentsIds.xml><?xml version="1.0" encoding="utf-8"?>
 <w16cid:commentsIds xmlns:wpc="http://schemas.microsoft.com/office/word/2010/wordprocessingCanvas" xmlns:cx="http://schemas.microsoft.com/office/drawing/2014/chartex" xmlns:cx1="http://schemas.microsoft.com/office/drawing/2015/9/8/chartex" xmlns:cx2="http://schemas.microsoft.com/office/drawing/2015/10/21/chartex" xmlns:cx3="http://schemas.microsoft.com/office/drawing/2016/5/9/chartex" xmlns:cx4="http://schemas.microsoft.com/office/drawing/2016/5/10/chartex" xmlns:cx5="http://schemas.microsoft.com/office/drawing/2016/5/11/chartex" xmlns:cx6="http://schemas.microsoft.com/office/drawing/2016/5/12/chartex" xmlns:cx7="http://schemas.microsoft.com/office/drawing/2016/5/13/chartex" xmlns:cx8="http://schemas.microsoft.com/office/drawing/2016/5/14/chartex" xmlns:mc="http://schemas.openxmlformats.org/markup-compatibility/2006" xmlns:aink="http://schemas.microsoft.com/office/drawing/2016/ink" xmlns:am3d="http://schemas.microsoft.com/office/drawing/2017/model3d" xmlns:o="urn:schemas-microsoft-com:office:office" xmlns:r="http://schemas.openxmlformats.org/officeDocument/2006/relationships" xmlns:m="http://schemas.openxmlformats.org/officeDocument/2006/math" xmlns:v="urn:schemas-microsoft-com:vml" xmlns:wp14="http://schemas.microsoft.com/office/word/2010/wordprocessingDrawing" xmlns:wp="http://schemas.openxmlformats.org/drawingml/2006/wordprocessingDrawing" xmlns:w10="urn:schemas-microsoft-com:office:word" xmlns:w="http://schemas.openxmlformats.org/wordprocessingml/2006/main" xmlns:w14="http://schemas.microsoft.com/office/word/2010/wordml" xmlns:w15="http://schemas.microsoft.com/office/word/2012/wordml" xmlns:w16cex="http://schemas.microsoft.com/office/word/2018/wordml/cex" xmlns:w16cid="http://schemas.microsoft.com/office/word/2016/wordml/cid" xmlns:w16="http://schemas.microsoft.com/office/word/2018/wordml" xmlns:w16sdtdh="http://schemas.microsoft.com/office/word/2020/wordml/sdtdatahash" xmlns:w16se="http://schemas.microsoft.com/office/word/2015/wordml/symex" xmlns:wpg="http://schemas.microsoft.com/office/word/2010/wordprocessingGroup" xmlns:wpi="http://schemas.microsoft.com/office/word/2010/wordprocessingInk" xmlns:wne="http://schemas.microsoft.com/office/word/2006/wordml" xmlns:wps="http://schemas.microsoft.com/office/word/2010/wordprocessingShape" mc:Ignorable="w14 w15 w16se w16cid w16 w16cex w16sdtdh wp14">
   <w16cid:commentId w16cid:paraId="2C645679" w16cid:durableId="25E09CE6"/>
-  <w16cid:commentId w16cid:paraId="0F7E777B" w16cid:durableId="25E09CE9"/>
-  <w16cid:commentId w16cid:paraId="01BA54D9" w16cid:durableId="25E09CEA"/>
   <w16cid:commentId w16cid:paraId="3E4D65E6" w16cid:durableId="25E09CED"/>
 </w16cid:commentsIds>
 </file>
@@ -6270,6 +5392,7 @@
   <w:style w:type="character" w:default="1" w:styleId="DefaultParagraphFont">
     <w:name w:val="Default Paragraph Font"/>
     <w:uiPriority w:val="1"/>
+    <w:semiHidden/>
     <w:unhideWhenUsed/>
   </w:style>
   <w:style w:type="table" w:default="1" w:styleId="TableNormal">
@@ -6460,7 +5583,6 @@
     </w:pPr>
     <w:rPr>
       <w:rFonts w:cs="Lohit Devanagari"/>
-      <w:lang/>
     </w:rPr>
   </w:style>
   <w:style w:type="paragraph" w:styleId="ListParagraph">
@@ -6614,6 +5736,150 @@
       <w:sz w:val="20"/>
       <w:szCs w:val="20"/>
     </w:rPr>
+  </w:style>
+  <w:style w:type="table" w:styleId="PlainTable3">
+    <w:name w:val="Plain Table 3"/>
+    <w:basedOn w:val="TableNormal"/>
+    <w:uiPriority w:val="43"/>
+    <w:rsid w:val="0016027E"/>
+    <w:tblPr>
+      <w:tblStyleRowBandSize w:val="1"/>
+      <w:tblStyleColBandSize w:val="1"/>
+    </w:tblPr>
+    <w:tblStylePr w:type="firstRow">
+      <w:rPr>
+        <w:b/>
+        <w:bCs/>
+        <w:caps/>
+      </w:rPr>
+      <w:tblPr/>
+      <w:tcPr>
+        <w:tcBorders>
+          <w:bottom w:val="single" w:sz="4" w:space="0" w:color="7F7F7F" w:themeColor="text1" w:themeTint="80"/>
+        </w:tcBorders>
+      </w:tcPr>
+    </w:tblStylePr>
+    <w:tblStylePr w:type="lastRow">
+      <w:rPr>
+        <w:b/>
+        <w:bCs/>
+        <w:caps/>
+      </w:rPr>
+      <w:tblPr/>
+      <w:tcPr>
+        <w:tcBorders>
+          <w:top w:val="nil"/>
+        </w:tcBorders>
+      </w:tcPr>
+    </w:tblStylePr>
+    <w:tblStylePr w:type="firstCol">
+      <w:rPr>
+        <w:b/>
+        <w:bCs/>
+        <w:caps/>
+      </w:rPr>
+      <w:tblPr/>
+      <w:tcPr>
+        <w:tcBorders>
+          <w:right w:val="single" w:sz="4" w:space="0" w:color="7F7F7F" w:themeColor="text1" w:themeTint="80"/>
+        </w:tcBorders>
+      </w:tcPr>
+    </w:tblStylePr>
+    <w:tblStylePr w:type="lastCol">
+      <w:rPr>
+        <w:b/>
+        <w:bCs/>
+        <w:caps/>
+      </w:rPr>
+      <w:tblPr/>
+      <w:tcPr>
+        <w:tcBorders>
+          <w:left w:val="nil"/>
+        </w:tcBorders>
+      </w:tcPr>
+    </w:tblStylePr>
+    <w:tblStylePr w:type="band1Vert">
+      <w:tblPr/>
+      <w:tcPr>
+        <w:shd w:val="clear" w:color="auto" w:fill="F2F2F2" w:themeFill="background1" w:themeFillShade="F2"/>
+      </w:tcPr>
+    </w:tblStylePr>
+    <w:tblStylePr w:type="band1Horz">
+      <w:tblPr/>
+      <w:tcPr>
+        <w:shd w:val="clear" w:color="auto" w:fill="F2F2F2" w:themeFill="background1" w:themeFillShade="F2"/>
+      </w:tcPr>
+    </w:tblStylePr>
+    <w:tblStylePr w:type="neCell">
+      <w:tblPr/>
+      <w:tcPr>
+        <w:tcBorders>
+          <w:left w:val="nil"/>
+        </w:tcBorders>
+      </w:tcPr>
+    </w:tblStylePr>
+    <w:tblStylePr w:type="nwCell">
+      <w:tblPr/>
+      <w:tcPr>
+        <w:tcBorders>
+          <w:right w:val="nil"/>
+        </w:tcBorders>
+      </w:tcPr>
+    </w:tblStylePr>
+  </w:style>
+  <w:style w:type="table" w:styleId="GridTable1Light">
+    <w:name w:val="Grid Table 1 Light"/>
+    <w:basedOn w:val="TableNormal"/>
+    <w:uiPriority w:val="46"/>
+    <w:rsid w:val="0016027E"/>
+    <w:tblPr>
+      <w:tblStyleRowBandSize w:val="1"/>
+      <w:tblStyleColBandSize w:val="1"/>
+      <w:tblBorders>
+        <w:top w:val="single" w:sz="4" w:space="0" w:color="999999" w:themeColor="text1" w:themeTint="66"/>
+        <w:left w:val="single" w:sz="4" w:space="0" w:color="999999" w:themeColor="text1" w:themeTint="66"/>
+        <w:bottom w:val="single" w:sz="4" w:space="0" w:color="999999" w:themeColor="text1" w:themeTint="66"/>
+        <w:right w:val="single" w:sz="4" w:space="0" w:color="999999" w:themeColor="text1" w:themeTint="66"/>
+        <w:insideH w:val="single" w:sz="4" w:space="0" w:color="999999" w:themeColor="text1" w:themeTint="66"/>
+        <w:insideV w:val="single" w:sz="4" w:space="0" w:color="999999" w:themeColor="text1" w:themeTint="66"/>
+      </w:tblBorders>
+    </w:tblPr>
+    <w:tblStylePr w:type="firstRow">
+      <w:rPr>
+        <w:b/>
+        <w:bCs/>
+      </w:rPr>
+      <w:tblPr/>
+      <w:tcPr>
+        <w:tcBorders>
+          <w:bottom w:val="single" w:sz="12" w:space="0" w:color="666666" w:themeColor="text1" w:themeTint="99"/>
+        </w:tcBorders>
+      </w:tcPr>
+    </w:tblStylePr>
+    <w:tblStylePr w:type="lastRow">
+      <w:rPr>
+        <w:b/>
+        <w:bCs/>
+      </w:rPr>
+      <w:tblPr/>
+      <w:tcPr>
+        <w:tcBorders>
+          <w:top w:val="double" w:sz="2" w:space="0" w:color="666666" w:themeColor="text1" w:themeTint="99"/>
+        </w:tcBorders>
+      </w:tcPr>
+    </w:tblStylePr>
+    <w:tblStylePr w:type="firstCol">
+      <w:rPr>
+        <w:b/>
+        <w:bCs/>
+      </w:rPr>
+    </w:tblStylePr>
+    <w:tblStylePr w:type="lastCol">
+      <w:rPr>
+        <w:b/>
+        <w:bCs/>
+      </w:rPr>
+    </w:tblStylePr>
   </w:style>
 </w:styles>
 </file>

</xml_diff>